<commit_message>
Final polishes for assignment submission
</commit_message>
<xml_diff>
--- a/FET-Week5_Coding-Assignment_Janell-Robisch.docx
+++ b/FET-Week5_Coding-Assignment_Janell-Robisch.docx
@@ -487,6 +487,13 @@
           <w:szCs w:val="24"/>
         </w:rPr>
       </w:pPr>
+      <w:r>
+        <w:rPr>
+          <w:b/>
+          <w:szCs w:val="24"/>
+        </w:rPr>
+        <w:br w:type="page"/>
+      </w:r>
     </w:p>
     <w:p>
       <w:pPr>
@@ -506,10 +513,894 @@
     <w:p>
       <w:pPr>
         <w:rPr>
-          <w:b/>
-          <w:szCs w:val="24"/>
-        </w:rPr>
-      </w:pPr>
+          <w:bCs/>
+          <w:szCs w:val="24"/>
+        </w:rPr>
+      </w:pPr>
+      <w:r>
+        <w:rPr>
+          <w:bCs/>
+          <w:szCs w:val="24"/>
+        </w:rPr>
+        <w:t>Readme</w:t>
+      </w:r>
+    </w:p>
+    <w:p>
+      <w:pPr>
+        <w:rPr>
+          <w:bCs/>
+          <w:szCs w:val="24"/>
+        </w:rPr>
+      </w:pPr>
+      <w:r>
+        <w:rPr>
+          <w:b/>
+          <w:noProof/>
+          <w:szCs w:val="24"/>
+        </w:rPr>
+        <w:drawing>
+          <wp:inline distT="0" distB="0" distL="0" distR="0" wp14:anchorId="0ACB74ED" wp14:editId="3F598C00">
+            <wp:extent cx="5943600" cy="3188335"/>
+            <wp:effectExtent l="0" t="0" r="0" b="0"/>
+            <wp:docPr id="11" name="Picture 11" descr="Text&#10;&#10;Description automatically generated"/>
+            <wp:cNvGraphicFramePr>
+              <a:graphicFrameLocks xmlns:a="http://schemas.openxmlformats.org/drawingml/2006/main" noChangeAspect="1"/>
+            </wp:cNvGraphicFramePr>
+            <a:graphic xmlns:a="http://schemas.openxmlformats.org/drawingml/2006/main">
+              <a:graphicData uri="http://schemas.openxmlformats.org/drawingml/2006/picture">
+                <pic:pic xmlns:pic="http://schemas.openxmlformats.org/drawingml/2006/picture">
+                  <pic:nvPicPr>
+                    <pic:cNvPr id="11" name="Picture 11" descr="Text&#10;&#10;Description automatically generated"/>
+                    <pic:cNvPicPr/>
+                  </pic:nvPicPr>
+                  <pic:blipFill>
+                    <a:blip r:embed="rId7" cstate="print">
+                      <a:extLst>
+                        <a:ext uri="{28A0092B-C50C-407E-A947-70E740481C1C}">
+                          <a14:useLocalDpi xmlns:a14="http://schemas.microsoft.com/office/drawing/2010/main" val="0"/>
+                        </a:ext>
+                      </a:extLst>
+                    </a:blip>
+                    <a:stretch>
+                      <a:fillRect/>
+                    </a:stretch>
+                  </pic:blipFill>
+                  <pic:spPr>
+                    <a:xfrm>
+                      <a:off x="0" y="0"/>
+                      <a:ext cx="5943600" cy="3188335"/>
+                    </a:xfrm>
+                    <a:prstGeom prst="rect">
+                      <a:avLst/>
+                    </a:prstGeom>
+                  </pic:spPr>
+                </pic:pic>
+              </a:graphicData>
+            </a:graphic>
+          </wp:inline>
+        </w:drawing>
+      </w:r>
+      <w:r>
+        <w:rPr>
+          <w:bCs/>
+          <w:szCs w:val="24"/>
+        </w:rPr>
+        <w:t xml:space="preserve"> </w:t>
+      </w:r>
+      <w:r>
+        <w:rPr>
+          <w:bCs/>
+          <w:szCs w:val="24"/>
+        </w:rPr>
+        <w:t>Index.html 1</w:t>
+      </w:r>
+      <w:r>
+        <w:rPr>
+          <w:b/>
+          <w:noProof/>
+          <w:szCs w:val="24"/>
+        </w:rPr>
+        <w:drawing>
+          <wp:inline distT="0" distB="0" distL="0" distR="0" wp14:anchorId="71EFC971" wp14:editId="695C9FF5">
+            <wp:extent cx="5943600" cy="3188335"/>
+            <wp:effectExtent l="0" t="0" r="0" b="0"/>
+            <wp:docPr id="12" name="Picture 12" descr="A screenshot of a computer&#10;&#10;Description automatically generated with medium confidence"/>
+            <wp:cNvGraphicFramePr>
+              <a:graphicFrameLocks xmlns:a="http://schemas.openxmlformats.org/drawingml/2006/main" noChangeAspect="1"/>
+            </wp:cNvGraphicFramePr>
+            <a:graphic xmlns:a="http://schemas.openxmlformats.org/drawingml/2006/main">
+              <a:graphicData uri="http://schemas.openxmlformats.org/drawingml/2006/picture">
+                <pic:pic xmlns:pic="http://schemas.openxmlformats.org/drawingml/2006/picture">
+                  <pic:nvPicPr>
+                    <pic:cNvPr id="12" name="Picture 12" descr="A screenshot of a computer&#10;&#10;Description automatically generated with medium confidence"/>
+                    <pic:cNvPicPr/>
+                  </pic:nvPicPr>
+                  <pic:blipFill>
+                    <a:blip r:embed="rId8" cstate="print">
+                      <a:extLst>
+                        <a:ext uri="{28A0092B-C50C-407E-A947-70E740481C1C}">
+                          <a14:useLocalDpi xmlns:a14="http://schemas.microsoft.com/office/drawing/2010/main" val="0"/>
+                        </a:ext>
+                      </a:extLst>
+                    </a:blip>
+                    <a:stretch>
+                      <a:fillRect/>
+                    </a:stretch>
+                  </pic:blipFill>
+                  <pic:spPr>
+                    <a:xfrm>
+                      <a:off x="0" y="0"/>
+                      <a:ext cx="5943600" cy="3188335"/>
+                    </a:xfrm>
+                    <a:prstGeom prst="rect">
+                      <a:avLst/>
+                    </a:prstGeom>
+                  </pic:spPr>
+                </pic:pic>
+              </a:graphicData>
+            </a:graphic>
+          </wp:inline>
+        </w:drawing>
+      </w:r>
+    </w:p>
+    <w:p>
+      <w:pPr>
+        <w:rPr>
+          <w:bCs/>
+          <w:szCs w:val="24"/>
+        </w:rPr>
+      </w:pPr>
+      <w:r>
+        <w:rPr>
+          <w:bCs/>
+          <w:szCs w:val="24"/>
+        </w:rPr>
+        <w:br w:type="page"/>
+      </w:r>
+    </w:p>
+    <w:p>
+      <w:pPr>
+        <w:rPr>
+          <w:bCs/>
+          <w:szCs w:val="24"/>
+        </w:rPr>
+      </w:pPr>
+      <w:r>
+        <w:rPr>
+          <w:bCs/>
+          <w:szCs w:val="24"/>
+        </w:rPr>
+        <w:t>Index.html 2</w:t>
+      </w:r>
+      <w:r>
+        <w:rPr>
+          <w:b/>
+          <w:noProof/>
+          <w:szCs w:val="24"/>
+        </w:rPr>
+        <w:drawing>
+          <wp:inline distT="0" distB="0" distL="0" distR="0" wp14:anchorId="521EC761" wp14:editId="2171708B">
+            <wp:extent cx="5943600" cy="3188335"/>
+            <wp:effectExtent l="0" t="0" r="0" b="0"/>
+            <wp:docPr id="13" name="Picture 13" descr="Text&#10;&#10;Description automatically generated"/>
+            <wp:cNvGraphicFramePr>
+              <a:graphicFrameLocks xmlns:a="http://schemas.openxmlformats.org/drawingml/2006/main" noChangeAspect="1"/>
+            </wp:cNvGraphicFramePr>
+            <a:graphic xmlns:a="http://schemas.openxmlformats.org/drawingml/2006/main">
+              <a:graphicData uri="http://schemas.openxmlformats.org/drawingml/2006/picture">
+                <pic:pic xmlns:pic="http://schemas.openxmlformats.org/drawingml/2006/picture">
+                  <pic:nvPicPr>
+                    <pic:cNvPr id="13" name="Picture 13" descr="Text&#10;&#10;Description automatically generated"/>
+                    <pic:cNvPicPr/>
+                  </pic:nvPicPr>
+                  <pic:blipFill>
+                    <a:blip r:embed="rId9" cstate="print">
+                      <a:extLst>
+                        <a:ext uri="{28A0092B-C50C-407E-A947-70E740481C1C}">
+                          <a14:useLocalDpi xmlns:a14="http://schemas.microsoft.com/office/drawing/2010/main" val="0"/>
+                        </a:ext>
+                      </a:extLst>
+                    </a:blip>
+                    <a:stretch>
+                      <a:fillRect/>
+                    </a:stretch>
+                  </pic:blipFill>
+                  <pic:spPr>
+                    <a:xfrm>
+                      <a:off x="0" y="0"/>
+                      <a:ext cx="5943600" cy="3188335"/>
+                    </a:xfrm>
+                    <a:prstGeom prst="rect">
+                      <a:avLst/>
+                    </a:prstGeom>
+                  </pic:spPr>
+                </pic:pic>
+              </a:graphicData>
+            </a:graphic>
+          </wp:inline>
+        </w:drawing>
+      </w:r>
+      <w:r>
+        <w:rPr>
+          <w:bCs/>
+          <w:szCs w:val="24"/>
+        </w:rPr>
+        <w:t>Style.css 1</w:t>
+      </w:r>
+      <w:r>
+        <w:rPr>
+          <w:b/>
+          <w:noProof/>
+          <w:szCs w:val="24"/>
+        </w:rPr>
+        <w:drawing>
+          <wp:inline distT="0" distB="0" distL="0" distR="0" wp14:anchorId="3BD2833C" wp14:editId="17F7459D">
+            <wp:extent cx="5943600" cy="3188335"/>
+            <wp:effectExtent l="0" t="0" r="0" b="0"/>
+            <wp:docPr id="14" name="Picture 14" descr="A screenshot of a computer&#10;&#10;Description automatically generated with medium confidence"/>
+            <wp:cNvGraphicFramePr>
+              <a:graphicFrameLocks xmlns:a="http://schemas.openxmlformats.org/drawingml/2006/main" noChangeAspect="1"/>
+            </wp:cNvGraphicFramePr>
+            <a:graphic xmlns:a="http://schemas.openxmlformats.org/drawingml/2006/main">
+              <a:graphicData uri="http://schemas.openxmlformats.org/drawingml/2006/picture">
+                <pic:pic xmlns:pic="http://schemas.openxmlformats.org/drawingml/2006/picture">
+                  <pic:nvPicPr>
+                    <pic:cNvPr id="14" name="Picture 14" descr="A screenshot of a computer&#10;&#10;Description automatically generated with medium confidence"/>
+                    <pic:cNvPicPr/>
+                  </pic:nvPicPr>
+                  <pic:blipFill>
+                    <a:blip r:embed="rId10" cstate="print">
+                      <a:extLst>
+                        <a:ext uri="{28A0092B-C50C-407E-A947-70E740481C1C}">
+                          <a14:useLocalDpi xmlns:a14="http://schemas.microsoft.com/office/drawing/2010/main" val="0"/>
+                        </a:ext>
+                      </a:extLst>
+                    </a:blip>
+                    <a:stretch>
+                      <a:fillRect/>
+                    </a:stretch>
+                  </pic:blipFill>
+                  <pic:spPr>
+                    <a:xfrm>
+                      <a:off x="0" y="0"/>
+                      <a:ext cx="5943600" cy="3188335"/>
+                    </a:xfrm>
+                    <a:prstGeom prst="rect">
+                      <a:avLst/>
+                    </a:prstGeom>
+                  </pic:spPr>
+                </pic:pic>
+              </a:graphicData>
+            </a:graphic>
+          </wp:inline>
+        </w:drawing>
+      </w:r>
+    </w:p>
+    <w:p>
+      <w:pPr>
+        <w:rPr>
+          <w:bCs/>
+          <w:szCs w:val="24"/>
+        </w:rPr>
+      </w:pPr>
+      <w:r>
+        <w:rPr>
+          <w:bCs/>
+          <w:szCs w:val="24"/>
+        </w:rPr>
+        <w:br w:type="page"/>
+      </w:r>
+    </w:p>
+    <w:p>
+      <w:pPr>
+        <w:rPr>
+          <w:bCs/>
+          <w:szCs w:val="24"/>
+        </w:rPr>
+      </w:pPr>
+      <w:r>
+        <w:rPr>
+          <w:bCs/>
+          <w:szCs w:val="24"/>
+        </w:rPr>
+        <w:t>Style.css 2</w:t>
+      </w:r>
+      <w:r>
+        <w:rPr>
+          <w:b/>
+          <w:noProof/>
+          <w:szCs w:val="24"/>
+        </w:rPr>
+        <w:drawing>
+          <wp:inline distT="0" distB="0" distL="0" distR="0" wp14:anchorId="73CE3883" wp14:editId="04364598">
+            <wp:extent cx="5943600" cy="3188335"/>
+            <wp:effectExtent l="0" t="0" r="0" b="0"/>
+            <wp:docPr id="15" name="Picture 15" descr="A computer screen capture&#10;&#10;Description automatically generated with medium confidence"/>
+            <wp:cNvGraphicFramePr>
+              <a:graphicFrameLocks xmlns:a="http://schemas.openxmlformats.org/drawingml/2006/main" noChangeAspect="1"/>
+            </wp:cNvGraphicFramePr>
+            <a:graphic xmlns:a="http://schemas.openxmlformats.org/drawingml/2006/main">
+              <a:graphicData uri="http://schemas.openxmlformats.org/drawingml/2006/picture">
+                <pic:pic xmlns:pic="http://schemas.openxmlformats.org/drawingml/2006/picture">
+                  <pic:nvPicPr>
+                    <pic:cNvPr id="15" name="Picture 15" descr="A computer screen capture&#10;&#10;Description automatically generated with medium confidence"/>
+                    <pic:cNvPicPr/>
+                  </pic:nvPicPr>
+                  <pic:blipFill>
+                    <a:blip r:embed="rId11" cstate="print">
+                      <a:extLst>
+                        <a:ext uri="{28A0092B-C50C-407E-A947-70E740481C1C}">
+                          <a14:useLocalDpi xmlns:a14="http://schemas.microsoft.com/office/drawing/2010/main" val="0"/>
+                        </a:ext>
+                      </a:extLst>
+                    </a:blip>
+                    <a:stretch>
+                      <a:fillRect/>
+                    </a:stretch>
+                  </pic:blipFill>
+                  <pic:spPr>
+                    <a:xfrm>
+                      <a:off x="0" y="0"/>
+                      <a:ext cx="5943600" cy="3188335"/>
+                    </a:xfrm>
+                    <a:prstGeom prst="rect">
+                      <a:avLst/>
+                    </a:prstGeom>
+                  </pic:spPr>
+                </pic:pic>
+              </a:graphicData>
+            </a:graphic>
+          </wp:inline>
+        </w:drawing>
+      </w:r>
+      <w:r>
+        <w:rPr>
+          <w:bCs/>
+          <w:szCs w:val="24"/>
+        </w:rPr>
+        <w:t>Style.css 3</w:t>
+      </w:r>
+      <w:r>
+        <w:rPr>
+          <w:b/>
+          <w:noProof/>
+          <w:szCs w:val="24"/>
+        </w:rPr>
+        <w:drawing>
+          <wp:inline distT="0" distB="0" distL="0" distR="0" wp14:anchorId="607AB83C" wp14:editId="31189C7B">
+            <wp:extent cx="5943600" cy="3188335"/>
+            <wp:effectExtent l="0" t="0" r="0" b="0"/>
+            <wp:docPr id="16" name="Picture 16" descr="A screenshot of a computer&#10;&#10;Description automatically generated with medium confidence"/>
+            <wp:cNvGraphicFramePr>
+              <a:graphicFrameLocks xmlns:a="http://schemas.openxmlformats.org/drawingml/2006/main" noChangeAspect="1"/>
+            </wp:cNvGraphicFramePr>
+            <a:graphic xmlns:a="http://schemas.openxmlformats.org/drawingml/2006/main">
+              <a:graphicData uri="http://schemas.openxmlformats.org/drawingml/2006/picture">
+                <pic:pic xmlns:pic="http://schemas.openxmlformats.org/drawingml/2006/picture">
+                  <pic:nvPicPr>
+                    <pic:cNvPr id="16" name="Picture 16" descr="A screenshot of a computer&#10;&#10;Description automatically generated with medium confidence"/>
+                    <pic:cNvPicPr/>
+                  </pic:nvPicPr>
+                  <pic:blipFill>
+                    <a:blip r:embed="rId12" cstate="print">
+                      <a:extLst>
+                        <a:ext uri="{28A0092B-C50C-407E-A947-70E740481C1C}">
+                          <a14:useLocalDpi xmlns:a14="http://schemas.microsoft.com/office/drawing/2010/main" val="0"/>
+                        </a:ext>
+                      </a:extLst>
+                    </a:blip>
+                    <a:stretch>
+                      <a:fillRect/>
+                    </a:stretch>
+                  </pic:blipFill>
+                  <pic:spPr>
+                    <a:xfrm>
+                      <a:off x="0" y="0"/>
+                      <a:ext cx="5943600" cy="3188335"/>
+                    </a:xfrm>
+                    <a:prstGeom prst="rect">
+                      <a:avLst/>
+                    </a:prstGeom>
+                  </pic:spPr>
+                </pic:pic>
+              </a:graphicData>
+            </a:graphic>
+          </wp:inline>
+        </w:drawing>
+      </w:r>
+    </w:p>
+    <w:p>
+      <w:pPr>
+        <w:rPr>
+          <w:bCs/>
+          <w:szCs w:val="24"/>
+        </w:rPr>
+      </w:pPr>
+      <w:r>
+        <w:rPr>
+          <w:bCs/>
+          <w:szCs w:val="24"/>
+        </w:rPr>
+        <w:br w:type="page"/>
+      </w:r>
+    </w:p>
+    <w:p>
+      <w:pPr>
+        <w:rPr>
+          <w:bCs/>
+          <w:szCs w:val="24"/>
+        </w:rPr>
+      </w:pPr>
+      <w:r>
+        <w:rPr>
+          <w:bCs/>
+          <w:szCs w:val="24"/>
+        </w:rPr>
+        <w:t>Style.css 4</w:t>
+      </w:r>
+      <w:r>
+        <w:rPr>
+          <w:b/>
+          <w:noProof/>
+          <w:szCs w:val="24"/>
+        </w:rPr>
+        <w:drawing>
+          <wp:inline distT="0" distB="0" distL="0" distR="0" wp14:anchorId="577D1302" wp14:editId="1837E05F">
+            <wp:extent cx="5943600" cy="3188335"/>
+            <wp:effectExtent l="0" t="0" r="0" b="0"/>
+            <wp:docPr id="17" name="Picture 17" descr="A screenshot of a computer&#10;&#10;Description automatically generated with medium confidence"/>
+            <wp:cNvGraphicFramePr>
+              <a:graphicFrameLocks xmlns:a="http://schemas.openxmlformats.org/drawingml/2006/main" noChangeAspect="1"/>
+            </wp:cNvGraphicFramePr>
+            <a:graphic xmlns:a="http://schemas.openxmlformats.org/drawingml/2006/main">
+              <a:graphicData uri="http://schemas.openxmlformats.org/drawingml/2006/picture">
+                <pic:pic xmlns:pic="http://schemas.openxmlformats.org/drawingml/2006/picture">
+                  <pic:nvPicPr>
+                    <pic:cNvPr id="17" name="Picture 17" descr="A screenshot of a computer&#10;&#10;Description automatically generated with medium confidence"/>
+                    <pic:cNvPicPr/>
+                  </pic:nvPicPr>
+                  <pic:blipFill>
+                    <a:blip r:embed="rId13" cstate="print">
+                      <a:extLst>
+                        <a:ext uri="{28A0092B-C50C-407E-A947-70E740481C1C}">
+                          <a14:useLocalDpi xmlns:a14="http://schemas.microsoft.com/office/drawing/2010/main" val="0"/>
+                        </a:ext>
+                      </a:extLst>
+                    </a:blip>
+                    <a:stretch>
+                      <a:fillRect/>
+                    </a:stretch>
+                  </pic:blipFill>
+                  <pic:spPr>
+                    <a:xfrm>
+                      <a:off x="0" y="0"/>
+                      <a:ext cx="5943600" cy="3188335"/>
+                    </a:xfrm>
+                    <a:prstGeom prst="rect">
+                      <a:avLst/>
+                    </a:prstGeom>
+                  </pic:spPr>
+                </pic:pic>
+              </a:graphicData>
+            </a:graphic>
+          </wp:inline>
+        </w:drawing>
+      </w:r>
+      <w:r>
+        <w:rPr>
+          <w:bCs/>
+          <w:szCs w:val="24"/>
+        </w:rPr>
+        <w:t>Style.css 5</w:t>
+      </w:r>
+      <w:r>
+        <w:rPr>
+          <w:b/>
+          <w:noProof/>
+          <w:szCs w:val="24"/>
+        </w:rPr>
+        <w:drawing>
+          <wp:inline distT="0" distB="0" distL="0" distR="0" wp14:anchorId="69085489" wp14:editId="32A74D24">
+            <wp:extent cx="5943600" cy="3188335"/>
+            <wp:effectExtent l="0" t="0" r="0" b="0"/>
+            <wp:docPr id="18" name="Picture 18" descr="Text&#10;&#10;Description automatically generated"/>
+            <wp:cNvGraphicFramePr>
+              <a:graphicFrameLocks xmlns:a="http://schemas.openxmlformats.org/drawingml/2006/main" noChangeAspect="1"/>
+            </wp:cNvGraphicFramePr>
+            <a:graphic xmlns:a="http://schemas.openxmlformats.org/drawingml/2006/main">
+              <a:graphicData uri="http://schemas.openxmlformats.org/drawingml/2006/picture">
+                <pic:pic xmlns:pic="http://schemas.openxmlformats.org/drawingml/2006/picture">
+                  <pic:nvPicPr>
+                    <pic:cNvPr id="18" name="Picture 18" descr="Text&#10;&#10;Description automatically generated"/>
+                    <pic:cNvPicPr/>
+                  </pic:nvPicPr>
+                  <pic:blipFill>
+                    <a:blip r:embed="rId14" cstate="print">
+                      <a:extLst>
+                        <a:ext uri="{28A0092B-C50C-407E-A947-70E740481C1C}">
+                          <a14:useLocalDpi xmlns:a14="http://schemas.microsoft.com/office/drawing/2010/main" val="0"/>
+                        </a:ext>
+                      </a:extLst>
+                    </a:blip>
+                    <a:stretch>
+                      <a:fillRect/>
+                    </a:stretch>
+                  </pic:blipFill>
+                  <pic:spPr>
+                    <a:xfrm>
+                      <a:off x="0" y="0"/>
+                      <a:ext cx="5943600" cy="3188335"/>
+                    </a:xfrm>
+                    <a:prstGeom prst="rect">
+                      <a:avLst/>
+                    </a:prstGeom>
+                  </pic:spPr>
+                </pic:pic>
+              </a:graphicData>
+            </a:graphic>
+          </wp:inline>
+        </w:drawing>
+      </w:r>
+    </w:p>
+    <w:p>
+      <w:pPr>
+        <w:rPr>
+          <w:bCs/>
+          <w:szCs w:val="24"/>
+        </w:rPr>
+      </w:pPr>
+      <w:r>
+        <w:rPr>
+          <w:bCs/>
+          <w:szCs w:val="24"/>
+        </w:rPr>
+        <w:br w:type="page"/>
+      </w:r>
+    </w:p>
+    <w:p>
+      <w:pPr>
+        <w:rPr>
+          <w:bCs/>
+          <w:szCs w:val="24"/>
+        </w:rPr>
+      </w:pPr>
+      <w:r>
+        <w:rPr>
+          <w:bCs/>
+          <w:szCs w:val="24"/>
+        </w:rPr>
+        <w:t>Script.js 1</w:t>
+      </w:r>
+      <w:r>
+        <w:rPr>
+          <w:b/>
+          <w:noProof/>
+          <w:szCs w:val="24"/>
+        </w:rPr>
+        <w:drawing>
+          <wp:inline distT="0" distB="0" distL="0" distR="0" wp14:anchorId="6011F5E5" wp14:editId="5747337F">
+            <wp:extent cx="5943600" cy="3188335"/>
+            <wp:effectExtent l="0" t="0" r="0" b="0"/>
+            <wp:docPr id="19" name="Picture 19" descr="A screenshot of a computer&#10;&#10;Description automatically generated with medium confidence"/>
+            <wp:cNvGraphicFramePr>
+              <a:graphicFrameLocks xmlns:a="http://schemas.openxmlformats.org/drawingml/2006/main" noChangeAspect="1"/>
+            </wp:cNvGraphicFramePr>
+            <a:graphic xmlns:a="http://schemas.openxmlformats.org/drawingml/2006/main">
+              <a:graphicData uri="http://schemas.openxmlformats.org/drawingml/2006/picture">
+                <pic:pic xmlns:pic="http://schemas.openxmlformats.org/drawingml/2006/picture">
+                  <pic:nvPicPr>
+                    <pic:cNvPr id="19" name="Picture 19" descr="A screenshot of a computer&#10;&#10;Description automatically generated with medium confidence"/>
+                    <pic:cNvPicPr/>
+                  </pic:nvPicPr>
+                  <pic:blipFill>
+                    <a:blip r:embed="rId15" cstate="print">
+                      <a:extLst>
+                        <a:ext uri="{28A0092B-C50C-407E-A947-70E740481C1C}">
+                          <a14:useLocalDpi xmlns:a14="http://schemas.microsoft.com/office/drawing/2010/main" val="0"/>
+                        </a:ext>
+                      </a:extLst>
+                    </a:blip>
+                    <a:stretch>
+                      <a:fillRect/>
+                    </a:stretch>
+                  </pic:blipFill>
+                  <pic:spPr>
+                    <a:xfrm>
+                      <a:off x="0" y="0"/>
+                      <a:ext cx="5943600" cy="3188335"/>
+                    </a:xfrm>
+                    <a:prstGeom prst="rect">
+                      <a:avLst/>
+                    </a:prstGeom>
+                  </pic:spPr>
+                </pic:pic>
+              </a:graphicData>
+            </a:graphic>
+          </wp:inline>
+        </w:drawing>
+      </w:r>
+      <w:r>
+        <w:rPr>
+          <w:bCs/>
+          <w:szCs w:val="24"/>
+        </w:rPr>
+        <w:t>Script.js 2</w:t>
+      </w:r>
+      <w:r>
+        <w:rPr>
+          <w:b/>
+          <w:noProof/>
+          <w:szCs w:val="24"/>
+        </w:rPr>
+        <w:drawing>
+          <wp:inline distT="0" distB="0" distL="0" distR="0" wp14:anchorId="70989D35" wp14:editId="618F6BAC">
+            <wp:extent cx="5943600" cy="3188335"/>
+            <wp:effectExtent l="0" t="0" r="0" b="0"/>
+            <wp:docPr id="20" name="Picture 20" descr="Text&#10;&#10;Description automatically generated"/>
+            <wp:cNvGraphicFramePr>
+              <a:graphicFrameLocks xmlns:a="http://schemas.openxmlformats.org/drawingml/2006/main" noChangeAspect="1"/>
+            </wp:cNvGraphicFramePr>
+            <a:graphic xmlns:a="http://schemas.openxmlformats.org/drawingml/2006/main">
+              <a:graphicData uri="http://schemas.openxmlformats.org/drawingml/2006/picture">
+                <pic:pic xmlns:pic="http://schemas.openxmlformats.org/drawingml/2006/picture">
+                  <pic:nvPicPr>
+                    <pic:cNvPr id="20" name="Picture 20" descr="Text&#10;&#10;Description automatically generated"/>
+                    <pic:cNvPicPr/>
+                  </pic:nvPicPr>
+                  <pic:blipFill>
+                    <a:blip r:embed="rId16" cstate="print">
+                      <a:extLst>
+                        <a:ext uri="{28A0092B-C50C-407E-A947-70E740481C1C}">
+                          <a14:useLocalDpi xmlns:a14="http://schemas.microsoft.com/office/drawing/2010/main" val="0"/>
+                        </a:ext>
+                      </a:extLst>
+                    </a:blip>
+                    <a:stretch>
+                      <a:fillRect/>
+                    </a:stretch>
+                  </pic:blipFill>
+                  <pic:spPr>
+                    <a:xfrm>
+                      <a:off x="0" y="0"/>
+                      <a:ext cx="5943600" cy="3188335"/>
+                    </a:xfrm>
+                    <a:prstGeom prst="rect">
+                      <a:avLst/>
+                    </a:prstGeom>
+                  </pic:spPr>
+                </pic:pic>
+              </a:graphicData>
+            </a:graphic>
+          </wp:inline>
+        </w:drawing>
+      </w:r>
+    </w:p>
+    <w:p>
+      <w:pPr>
+        <w:rPr>
+          <w:bCs/>
+          <w:szCs w:val="24"/>
+        </w:rPr>
+      </w:pPr>
+      <w:r>
+        <w:rPr>
+          <w:bCs/>
+          <w:szCs w:val="24"/>
+        </w:rPr>
+        <w:br w:type="page"/>
+      </w:r>
+    </w:p>
+    <w:p>
+      <w:pPr>
+        <w:rPr>
+          <w:bCs/>
+          <w:szCs w:val="24"/>
+        </w:rPr>
+      </w:pPr>
+      <w:r>
+        <w:rPr>
+          <w:bCs/>
+          <w:szCs w:val="24"/>
+        </w:rPr>
+        <w:t>Script.js3</w:t>
+      </w:r>
+      <w:r>
+        <w:rPr>
+          <w:b/>
+          <w:noProof/>
+          <w:szCs w:val="24"/>
+        </w:rPr>
+        <w:drawing>
+          <wp:inline distT="0" distB="0" distL="0" distR="0" wp14:anchorId="245FB4CB" wp14:editId="56228BD6">
+            <wp:extent cx="5943600" cy="3188335"/>
+            <wp:effectExtent l="0" t="0" r="0" b="0"/>
+            <wp:docPr id="21" name="Picture 21" descr="A computer screen capture&#10;&#10;Description automatically generated with medium confidence"/>
+            <wp:cNvGraphicFramePr>
+              <a:graphicFrameLocks xmlns:a="http://schemas.openxmlformats.org/drawingml/2006/main" noChangeAspect="1"/>
+            </wp:cNvGraphicFramePr>
+            <a:graphic xmlns:a="http://schemas.openxmlformats.org/drawingml/2006/main">
+              <a:graphicData uri="http://schemas.openxmlformats.org/drawingml/2006/picture">
+                <pic:pic xmlns:pic="http://schemas.openxmlformats.org/drawingml/2006/picture">
+                  <pic:nvPicPr>
+                    <pic:cNvPr id="21" name="Picture 21" descr="A computer screen capture&#10;&#10;Description automatically generated with medium confidence"/>
+                    <pic:cNvPicPr/>
+                  </pic:nvPicPr>
+                  <pic:blipFill>
+                    <a:blip r:embed="rId17" cstate="print">
+                      <a:extLst>
+                        <a:ext uri="{28A0092B-C50C-407E-A947-70E740481C1C}">
+                          <a14:useLocalDpi xmlns:a14="http://schemas.microsoft.com/office/drawing/2010/main" val="0"/>
+                        </a:ext>
+                      </a:extLst>
+                    </a:blip>
+                    <a:stretch>
+                      <a:fillRect/>
+                    </a:stretch>
+                  </pic:blipFill>
+                  <pic:spPr>
+                    <a:xfrm>
+                      <a:off x="0" y="0"/>
+                      <a:ext cx="5943600" cy="3188335"/>
+                    </a:xfrm>
+                    <a:prstGeom prst="rect">
+                      <a:avLst/>
+                    </a:prstGeom>
+                  </pic:spPr>
+                </pic:pic>
+              </a:graphicData>
+            </a:graphic>
+          </wp:inline>
+        </w:drawing>
+      </w:r>
+    </w:p>
+    <w:p>
+      <w:pPr>
+        <w:rPr>
+          <w:bCs/>
+          <w:szCs w:val="24"/>
+        </w:rPr>
+      </w:pPr>
+      <w:r>
+        <w:rPr>
+          <w:bCs/>
+          <w:szCs w:val="24"/>
+        </w:rPr>
+        <w:br w:type="page"/>
+      </w:r>
+    </w:p>
+    <w:p>
+      <w:pPr>
+        <w:rPr>
+          <w:b/>
+          <w:szCs w:val="24"/>
+        </w:rPr>
+      </w:pPr>
+      <w:r>
+        <w:rPr>
+          <w:bCs/>
+          <w:szCs w:val="24"/>
+        </w:rPr>
+        <w:t>Script.js4</w:t>
+      </w:r>
+      <w:r>
+        <w:rPr>
+          <w:b/>
+          <w:noProof/>
+          <w:szCs w:val="24"/>
+        </w:rPr>
+        <w:drawing>
+          <wp:inline distT="0" distB="0" distL="0" distR="0" wp14:anchorId="7821A28C" wp14:editId="065B6F3B">
+            <wp:extent cx="5943600" cy="3188335"/>
+            <wp:effectExtent l="0" t="0" r="0" b="0"/>
+            <wp:docPr id="22" name="Picture 22" descr="Text&#10;&#10;Description automatically generated"/>
+            <wp:cNvGraphicFramePr>
+              <a:graphicFrameLocks xmlns:a="http://schemas.openxmlformats.org/drawingml/2006/main" noChangeAspect="1"/>
+            </wp:cNvGraphicFramePr>
+            <a:graphic xmlns:a="http://schemas.openxmlformats.org/drawingml/2006/main">
+              <a:graphicData uri="http://schemas.openxmlformats.org/drawingml/2006/picture">
+                <pic:pic xmlns:pic="http://schemas.openxmlformats.org/drawingml/2006/picture">
+                  <pic:nvPicPr>
+                    <pic:cNvPr id="22" name="Picture 22" descr="Text&#10;&#10;Description automatically generated"/>
+                    <pic:cNvPicPr/>
+                  </pic:nvPicPr>
+                  <pic:blipFill>
+                    <a:blip r:embed="rId18" cstate="print">
+                      <a:extLst>
+                        <a:ext uri="{28A0092B-C50C-407E-A947-70E740481C1C}">
+                          <a14:useLocalDpi xmlns:a14="http://schemas.microsoft.com/office/drawing/2010/main" val="0"/>
+                        </a:ext>
+                      </a:extLst>
+                    </a:blip>
+                    <a:stretch>
+                      <a:fillRect/>
+                    </a:stretch>
+                  </pic:blipFill>
+                  <pic:spPr>
+                    <a:xfrm>
+                      <a:off x="0" y="0"/>
+                      <a:ext cx="5943600" cy="3188335"/>
+                    </a:xfrm>
+                    <a:prstGeom prst="rect">
+                      <a:avLst/>
+                    </a:prstGeom>
+                  </pic:spPr>
+                </pic:pic>
+              </a:graphicData>
+            </a:graphic>
+          </wp:inline>
+        </w:drawing>
+      </w:r>
+      <w:r>
+        <w:rPr>
+          <w:bCs/>
+          <w:szCs w:val="24"/>
+        </w:rPr>
+        <w:t>Script.js5</w:t>
+      </w:r>
+      <w:r>
+        <w:rPr>
+          <w:b/>
+          <w:noProof/>
+          <w:szCs w:val="24"/>
+        </w:rPr>
+        <w:drawing>
+          <wp:inline distT="0" distB="0" distL="0" distR="0" wp14:anchorId="21F505A8" wp14:editId="34C368FC">
+            <wp:extent cx="5943600" cy="3188335"/>
+            <wp:effectExtent l="0" t="0" r="0" b="0"/>
+            <wp:docPr id="23" name="Picture 23" descr="Text&#10;&#10;Description automatically generated"/>
+            <wp:cNvGraphicFramePr>
+              <a:graphicFrameLocks xmlns:a="http://schemas.openxmlformats.org/drawingml/2006/main" noChangeAspect="1"/>
+            </wp:cNvGraphicFramePr>
+            <a:graphic xmlns:a="http://schemas.openxmlformats.org/drawingml/2006/main">
+              <a:graphicData uri="http://schemas.openxmlformats.org/drawingml/2006/picture">
+                <pic:pic xmlns:pic="http://schemas.openxmlformats.org/drawingml/2006/picture">
+                  <pic:nvPicPr>
+                    <pic:cNvPr id="23" name="Picture 23" descr="Text&#10;&#10;Description automatically generated"/>
+                    <pic:cNvPicPr/>
+                  </pic:nvPicPr>
+                  <pic:blipFill>
+                    <a:blip r:embed="rId19" cstate="print">
+                      <a:extLst>
+                        <a:ext uri="{28A0092B-C50C-407E-A947-70E740481C1C}">
+                          <a14:useLocalDpi xmlns:a14="http://schemas.microsoft.com/office/drawing/2010/main" val="0"/>
+                        </a:ext>
+                      </a:extLst>
+                    </a:blip>
+                    <a:stretch>
+                      <a:fillRect/>
+                    </a:stretch>
+                  </pic:blipFill>
+                  <pic:spPr>
+                    <a:xfrm>
+                      <a:off x="0" y="0"/>
+                      <a:ext cx="5943600" cy="3188335"/>
+                    </a:xfrm>
+                    <a:prstGeom prst="rect">
+                      <a:avLst/>
+                    </a:prstGeom>
+                  </pic:spPr>
+                </pic:pic>
+              </a:graphicData>
+            </a:graphic>
+          </wp:inline>
+        </w:drawing>
+      </w:r>
+    </w:p>
+    <w:p>
+      <w:pPr>
+        <w:rPr>
+          <w:b/>
+          <w:szCs w:val="24"/>
+        </w:rPr>
+      </w:pPr>
+      <w:r>
+        <w:rPr>
+          <w:b/>
+          <w:szCs w:val="24"/>
+        </w:rPr>
+        <w:lastRenderedPageBreak/>
+        <w:br w:type="page"/>
+      </w:r>
     </w:p>
     <w:p>
       <w:pPr>
@@ -529,6 +1420,501 @@
     <w:p>
       <w:pPr>
         <w:rPr>
+          <w:bCs/>
+          <w:szCs w:val="24"/>
+        </w:rPr>
+      </w:pPr>
+      <w:r>
+        <w:rPr>
+          <w:bCs/>
+          <w:szCs w:val="24"/>
+        </w:rPr>
+        <w:t>Opening screen/screen after restart</w:t>
+      </w:r>
+    </w:p>
+    <w:p>
+      <w:pPr>
+        <w:rPr>
+          <w:bCs/>
+          <w:szCs w:val="24"/>
+        </w:rPr>
+      </w:pPr>
+      <w:r>
+        <w:rPr>
+          <w:b/>
+          <w:noProof/>
+          <w:szCs w:val="24"/>
+        </w:rPr>
+        <w:drawing>
+          <wp:inline distT="0" distB="0" distL="0" distR="0" wp14:anchorId="783E7B17" wp14:editId="67195D7F">
+            <wp:extent cx="5943600" cy="3219450"/>
+            <wp:effectExtent l="0" t="0" r="0" b="0"/>
+            <wp:docPr id="4" name="Picture 4" descr="Chart&#10;&#10;Description automatically generated"/>
+            <wp:cNvGraphicFramePr>
+              <a:graphicFrameLocks xmlns:a="http://schemas.openxmlformats.org/drawingml/2006/main" noChangeAspect="1"/>
+            </wp:cNvGraphicFramePr>
+            <a:graphic xmlns:a="http://schemas.openxmlformats.org/drawingml/2006/main">
+              <a:graphicData uri="http://schemas.openxmlformats.org/drawingml/2006/picture">
+                <pic:pic xmlns:pic="http://schemas.openxmlformats.org/drawingml/2006/picture">
+                  <pic:nvPicPr>
+                    <pic:cNvPr id="4" name="Picture 4" descr="Chart&#10;&#10;Description automatically generated"/>
+                    <pic:cNvPicPr/>
+                  </pic:nvPicPr>
+                  <pic:blipFill>
+                    <a:blip r:embed="rId20" cstate="print">
+                      <a:extLst>
+                        <a:ext uri="{28A0092B-C50C-407E-A947-70E740481C1C}">
+                          <a14:useLocalDpi xmlns:a14="http://schemas.microsoft.com/office/drawing/2010/main" val="0"/>
+                        </a:ext>
+                      </a:extLst>
+                    </a:blip>
+                    <a:stretch>
+                      <a:fillRect/>
+                    </a:stretch>
+                  </pic:blipFill>
+                  <pic:spPr>
+                    <a:xfrm>
+                      <a:off x="0" y="0"/>
+                      <a:ext cx="5943600" cy="3219450"/>
+                    </a:xfrm>
+                    <a:prstGeom prst="rect">
+                      <a:avLst/>
+                    </a:prstGeom>
+                  </pic:spPr>
+                </pic:pic>
+              </a:graphicData>
+            </a:graphic>
+          </wp:inline>
+        </w:drawing>
+      </w:r>
+      <w:r>
+        <w:rPr>
+          <w:bCs/>
+          <w:szCs w:val="24"/>
+        </w:rPr>
+        <w:t>Hover effect before turn</w:t>
+      </w:r>
+      <w:r>
+        <w:rPr>
+          <w:b/>
+          <w:noProof/>
+          <w:szCs w:val="24"/>
+        </w:rPr>
+        <w:drawing>
+          <wp:inline distT="0" distB="0" distL="0" distR="0" wp14:anchorId="4356E4A6" wp14:editId="5324CCFE">
+            <wp:extent cx="5943600" cy="3219450"/>
+            <wp:effectExtent l="0" t="0" r="0" b="0"/>
+            <wp:docPr id="5" name="Picture 5" descr="Graphical user interface, Teams&#10;&#10;Description automatically generated"/>
+            <wp:cNvGraphicFramePr>
+              <a:graphicFrameLocks xmlns:a="http://schemas.openxmlformats.org/drawingml/2006/main" noChangeAspect="1"/>
+            </wp:cNvGraphicFramePr>
+            <a:graphic xmlns:a="http://schemas.openxmlformats.org/drawingml/2006/main">
+              <a:graphicData uri="http://schemas.openxmlformats.org/drawingml/2006/picture">
+                <pic:pic xmlns:pic="http://schemas.openxmlformats.org/drawingml/2006/picture">
+                  <pic:nvPicPr>
+                    <pic:cNvPr id="5" name="Picture 5" descr="Graphical user interface, Teams&#10;&#10;Description automatically generated"/>
+                    <pic:cNvPicPr/>
+                  </pic:nvPicPr>
+                  <pic:blipFill>
+                    <a:blip r:embed="rId21" cstate="print">
+                      <a:extLst>
+                        <a:ext uri="{28A0092B-C50C-407E-A947-70E740481C1C}">
+                          <a14:useLocalDpi xmlns:a14="http://schemas.microsoft.com/office/drawing/2010/main" val="0"/>
+                        </a:ext>
+                      </a:extLst>
+                    </a:blip>
+                    <a:stretch>
+                      <a:fillRect/>
+                    </a:stretch>
+                  </pic:blipFill>
+                  <pic:spPr>
+                    <a:xfrm>
+                      <a:off x="0" y="0"/>
+                      <a:ext cx="5943600" cy="3219450"/>
+                    </a:xfrm>
+                    <a:prstGeom prst="rect">
+                      <a:avLst/>
+                    </a:prstGeom>
+                  </pic:spPr>
+                </pic:pic>
+              </a:graphicData>
+            </a:graphic>
+          </wp:inline>
+        </w:drawing>
+      </w:r>
+    </w:p>
+    <w:p>
+      <w:pPr>
+        <w:rPr>
+          <w:bCs/>
+          <w:szCs w:val="24"/>
+        </w:rPr>
+      </w:pPr>
+      <w:r>
+        <w:rPr>
+          <w:bCs/>
+          <w:szCs w:val="24"/>
+        </w:rPr>
+        <w:br w:type="page"/>
+      </w:r>
+    </w:p>
+    <w:p>
+      <w:pPr>
+        <w:rPr>
+          <w:bCs/>
+          <w:szCs w:val="24"/>
+        </w:rPr>
+      </w:pPr>
+      <w:r>
+        <w:rPr>
+          <w:bCs/>
+          <w:szCs w:val="24"/>
+        </w:rPr>
+        <w:lastRenderedPageBreak/>
+        <w:t>After f</w:t>
+      </w:r>
+      <w:r>
+        <w:rPr>
+          <w:bCs/>
+          <w:szCs w:val="24"/>
+        </w:rPr>
+        <w:t xml:space="preserve">irst </w:t>
+      </w:r>
+      <w:r>
+        <w:rPr>
+          <w:bCs/>
+          <w:szCs w:val="24"/>
+        </w:rPr>
+        <w:t>turn with alert for next turn</w:t>
+      </w:r>
+    </w:p>
+    <w:p>
+      <w:pPr>
+        <w:rPr>
+          <w:bCs/>
+          <w:szCs w:val="24"/>
+        </w:rPr>
+      </w:pPr>
+      <w:r>
+        <w:rPr>
+          <w:b/>
+          <w:noProof/>
+          <w:szCs w:val="24"/>
+        </w:rPr>
+        <w:drawing>
+          <wp:inline distT="0" distB="0" distL="0" distR="0" wp14:anchorId="6B8E5604" wp14:editId="45D90FC7">
+            <wp:extent cx="5943600" cy="3219450"/>
+            <wp:effectExtent l="0" t="0" r="0" b="0"/>
+            <wp:docPr id="6" name="Picture 6" descr="Graphical user interface, application, Teams&#10;&#10;Description automatically generated"/>
+            <wp:cNvGraphicFramePr>
+              <a:graphicFrameLocks xmlns:a="http://schemas.openxmlformats.org/drawingml/2006/main" noChangeAspect="1"/>
+            </wp:cNvGraphicFramePr>
+            <a:graphic xmlns:a="http://schemas.openxmlformats.org/drawingml/2006/main">
+              <a:graphicData uri="http://schemas.openxmlformats.org/drawingml/2006/picture">
+                <pic:pic xmlns:pic="http://schemas.openxmlformats.org/drawingml/2006/picture">
+                  <pic:nvPicPr>
+                    <pic:cNvPr id="6" name="Picture 6" descr="Graphical user interface, application, Teams&#10;&#10;Description automatically generated"/>
+                    <pic:cNvPicPr/>
+                  </pic:nvPicPr>
+                  <pic:blipFill>
+                    <a:blip r:embed="rId22" cstate="print">
+                      <a:extLst>
+                        <a:ext uri="{28A0092B-C50C-407E-A947-70E740481C1C}">
+                          <a14:useLocalDpi xmlns:a14="http://schemas.microsoft.com/office/drawing/2010/main" val="0"/>
+                        </a:ext>
+                      </a:extLst>
+                    </a:blip>
+                    <a:stretch>
+                      <a:fillRect/>
+                    </a:stretch>
+                  </pic:blipFill>
+                  <pic:spPr>
+                    <a:xfrm>
+                      <a:off x="0" y="0"/>
+                      <a:ext cx="5943600" cy="3219450"/>
+                    </a:xfrm>
+                    <a:prstGeom prst="rect">
+                      <a:avLst/>
+                    </a:prstGeom>
+                  </pic:spPr>
+                </pic:pic>
+              </a:graphicData>
+            </a:graphic>
+          </wp:inline>
+        </w:drawing>
+      </w:r>
+      <w:r>
+        <w:rPr>
+          <w:bCs/>
+          <w:szCs w:val="24"/>
+        </w:rPr>
+        <w:t>After second turn with alert for third turn</w:t>
+      </w:r>
+      <w:r>
+        <w:rPr>
+          <w:b/>
+          <w:noProof/>
+          <w:szCs w:val="24"/>
+        </w:rPr>
+        <w:drawing>
+          <wp:inline distT="0" distB="0" distL="0" distR="0" wp14:anchorId="6AE5DBEF" wp14:editId="333F2786">
+            <wp:extent cx="5943600" cy="3219450"/>
+            <wp:effectExtent l="0" t="0" r="0" b="0"/>
+            <wp:docPr id="7" name="Picture 7" descr="Graphical user interface, application, Teams&#10;&#10;Description automatically generated"/>
+            <wp:cNvGraphicFramePr>
+              <a:graphicFrameLocks xmlns:a="http://schemas.openxmlformats.org/drawingml/2006/main" noChangeAspect="1"/>
+            </wp:cNvGraphicFramePr>
+            <a:graphic xmlns:a="http://schemas.openxmlformats.org/drawingml/2006/main">
+              <a:graphicData uri="http://schemas.openxmlformats.org/drawingml/2006/picture">
+                <pic:pic xmlns:pic="http://schemas.openxmlformats.org/drawingml/2006/picture">
+                  <pic:nvPicPr>
+                    <pic:cNvPr id="7" name="Picture 7" descr="Graphical user interface, application, Teams&#10;&#10;Description automatically generated"/>
+                    <pic:cNvPicPr/>
+                  </pic:nvPicPr>
+                  <pic:blipFill>
+                    <a:blip r:embed="rId23" cstate="print">
+                      <a:extLst>
+                        <a:ext uri="{28A0092B-C50C-407E-A947-70E740481C1C}">
+                          <a14:useLocalDpi xmlns:a14="http://schemas.microsoft.com/office/drawing/2010/main" val="0"/>
+                        </a:ext>
+                      </a:extLst>
+                    </a:blip>
+                    <a:stretch>
+                      <a:fillRect/>
+                    </a:stretch>
+                  </pic:blipFill>
+                  <pic:spPr>
+                    <a:xfrm>
+                      <a:off x="0" y="0"/>
+                      <a:ext cx="5943600" cy="3219450"/>
+                    </a:xfrm>
+                    <a:prstGeom prst="rect">
+                      <a:avLst/>
+                    </a:prstGeom>
+                  </pic:spPr>
+                </pic:pic>
+              </a:graphicData>
+            </a:graphic>
+          </wp:inline>
+        </w:drawing>
+      </w:r>
+    </w:p>
+    <w:p>
+      <w:pPr>
+        <w:rPr>
+          <w:bCs/>
+          <w:szCs w:val="24"/>
+        </w:rPr>
+      </w:pPr>
+      <w:r>
+        <w:rPr>
+          <w:bCs/>
+          <w:szCs w:val="24"/>
+        </w:rPr>
+        <w:br w:type="page"/>
+      </w:r>
+    </w:p>
+    <w:p>
+      <w:pPr>
+        <w:rPr>
+          <w:bCs/>
+          <w:szCs w:val="24"/>
+        </w:rPr>
+      </w:pPr>
+      <w:r>
+        <w:rPr>
+          <w:bCs/>
+          <w:szCs w:val="24"/>
+        </w:rPr>
+        <w:lastRenderedPageBreak/>
+        <w:t>Cat (X) Win Screen</w:t>
+      </w:r>
+      <w:r>
+        <w:rPr>
+          <w:b/>
+          <w:noProof/>
+          <w:szCs w:val="24"/>
+        </w:rPr>
+        <w:drawing>
+          <wp:inline distT="0" distB="0" distL="0" distR="0" wp14:anchorId="6621F652" wp14:editId="18DC1E8B">
+            <wp:extent cx="5943600" cy="3219450"/>
+            <wp:effectExtent l="0" t="0" r="0" b="0"/>
+            <wp:docPr id="8" name="Picture 8" descr="Graphical user interface, application&#10;&#10;Description automatically generated"/>
+            <wp:cNvGraphicFramePr>
+              <a:graphicFrameLocks xmlns:a="http://schemas.openxmlformats.org/drawingml/2006/main" noChangeAspect="1"/>
+            </wp:cNvGraphicFramePr>
+            <a:graphic xmlns:a="http://schemas.openxmlformats.org/drawingml/2006/main">
+              <a:graphicData uri="http://schemas.openxmlformats.org/drawingml/2006/picture">
+                <pic:pic xmlns:pic="http://schemas.openxmlformats.org/drawingml/2006/picture">
+                  <pic:nvPicPr>
+                    <pic:cNvPr id="8" name="Picture 8" descr="Graphical user interface, application&#10;&#10;Description automatically generated"/>
+                    <pic:cNvPicPr/>
+                  </pic:nvPicPr>
+                  <pic:blipFill>
+                    <a:blip r:embed="rId24" cstate="print">
+                      <a:extLst>
+                        <a:ext uri="{28A0092B-C50C-407E-A947-70E740481C1C}">
+                          <a14:useLocalDpi xmlns:a14="http://schemas.microsoft.com/office/drawing/2010/main" val="0"/>
+                        </a:ext>
+                      </a:extLst>
+                    </a:blip>
+                    <a:stretch>
+                      <a:fillRect/>
+                    </a:stretch>
+                  </pic:blipFill>
+                  <pic:spPr>
+                    <a:xfrm>
+                      <a:off x="0" y="0"/>
+                      <a:ext cx="5943600" cy="3219450"/>
+                    </a:xfrm>
+                    <a:prstGeom prst="rect">
+                      <a:avLst/>
+                    </a:prstGeom>
+                  </pic:spPr>
+                </pic:pic>
+              </a:graphicData>
+            </a:graphic>
+          </wp:inline>
+        </w:drawing>
+      </w:r>
+    </w:p>
+    <w:p>
+      <w:pPr>
+        <w:rPr>
+          <w:bCs/>
+          <w:szCs w:val="24"/>
+        </w:rPr>
+      </w:pPr>
+      <w:r>
+        <w:rPr>
+          <w:bCs/>
+          <w:szCs w:val="24"/>
+        </w:rPr>
+        <w:br w:type="page"/>
+      </w:r>
+    </w:p>
+    <w:p>
+      <w:pPr>
+        <w:rPr>
+          <w:b/>
+          <w:szCs w:val="24"/>
+        </w:rPr>
+      </w:pPr>
+      <w:r>
+        <w:rPr>
+          <w:bCs/>
+          <w:szCs w:val="24"/>
+        </w:rPr>
+        <w:t>Dog (O) Win Screen</w:t>
+      </w:r>
+      <w:r>
+        <w:rPr>
+          <w:b/>
+          <w:noProof/>
+          <w:szCs w:val="24"/>
+        </w:rPr>
+        <w:lastRenderedPageBreak/>
+        <w:drawing>
+          <wp:inline distT="0" distB="0" distL="0" distR="0" wp14:anchorId="029251BF" wp14:editId="117A8801">
+            <wp:extent cx="5943600" cy="3219450"/>
+            <wp:effectExtent l="0" t="0" r="0" b="0"/>
+            <wp:docPr id="9" name="Picture 9" descr="A screenshot of a computer&#10;&#10;Description automatically generated with medium confidence"/>
+            <wp:cNvGraphicFramePr>
+              <a:graphicFrameLocks xmlns:a="http://schemas.openxmlformats.org/drawingml/2006/main" noChangeAspect="1"/>
+            </wp:cNvGraphicFramePr>
+            <a:graphic xmlns:a="http://schemas.openxmlformats.org/drawingml/2006/main">
+              <a:graphicData uri="http://schemas.openxmlformats.org/drawingml/2006/picture">
+                <pic:pic xmlns:pic="http://schemas.openxmlformats.org/drawingml/2006/picture">
+                  <pic:nvPicPr>
+                    <pic:cNvPr id="9" name="Picture 9" descr="A screenshot of a computer&#10;&#10;Description automatically generated with medium confidence"/>
+                    <pic:cNvPicPr/>
+                  </pic:nvPicPr>
+                  <pic:blipFill>
+                    <a:blip r:embed="rId25" cstate="print">
+                      <a:extLst>
+                        <a:ext uri="{28A0092B-C50C-407E-A947-70E740481C1C}">
+                          <a14:useLocalDpi xmlns:a14="http://schemas.microsoft.com/office/drawing/2010/main" val="0"/>
+                        </a:ext>
+                      </a:extLst>
+                    </a:blip>
+                    <a:stretch>
+                      <a:fillRect/>
+                    </a:stretch>
+                  </pic:blipFill>
+                  <pic:spPr>
+                    <a:xfrm>
+                      <a:off x="0" y="0"/>
+                      <a:ext cx="5943600" cy="3219450"/>
+                    </a:xfrm>
+                    <a:prstGeom prst="rect">
+                      <a:avLst/>
+                    </a:prstGeom>
+                  </pic:spPr>
+                </pic:pic>
+              </a:graphicData>
+            </a:graphic>
+          </wp:inline>
+        </w:drawing>
+      </w:r>
+      <w:r>
+        <w:rPr>
+          <w:bCs/>
+          <w:szCs w:val="24"/>
+        </w:rPr>
+        <w:t>Tie Screen</w:t>
+      </w:r>
+      <w:r>
+        <w:rPr>
+          <w:b/>
+          <w:noProof/>
+          <w:szCs w:val="24"/>
+        </w:rPr>
+        <w:drawing>
+          <wp:inline distT="0" distB="0" distL="0" distR="0" wp14:anchorId="0E111CB7" wp14:editId="1BA478C4">
+            <wp:extent cx="5943600" cy="3219450"/>
+            <wp:effectExtent l="0" t="0" r="0" b="0"/>
+            <wp:docPr id="10" name="Picture 10" descr="Graphical user interface, website&#10;&#10;Description automatically generated"/>
+            <wp:cNvGraphicFramePr>
+              <a:graphicFrameLocks xmlns:a="http://schemas.openxmlformats.org/drawingml/2006/main" noChangeAspect="1"/>
+            </wp:cNvGraphicFramePr>
+            <a:graphic xmlns:a="http://schemas.openxmlformats.org/drawingml/2006/main">
+              <a:graphicData uri="http://schemas.openxmlformats.org/drawingml/2006/picture">
+                <pic:pic xmlns:pic="http://schemas.openxmlformats.org/drawingml/2006/picture">
+                  <pic:nvPicPr>
+                    <pic:cNvPr id="10" name="Picture 10" descr="Graphical user interface, website&#10;&#10;Description automatically generated"/>
+                    <pic:cNvPicPr/>
+                  </pic:nvPicPr>
+                  <pic:blipFill>
+                    <a:blip r:embed="rId26" cstate="print">
+                      <a:extLst>
+                        <a:ext uri="{28A0092B-C50C-407E-A947-70E740481C1C}">
+                          <a14:useLocalDpi xmlns:a14="http://schemas.microsoft.com/office/drawing/2010/main" val="0"/>
+                        </a:ext>
+                      </a:extLst>
+                    </a:blip>
+                    <a:stretch>
+                      <a:fillRect/>
+                    </a:stretch>
+                  </pic:blipFill>
+                  <pic:spPr>
+                    <a:xfrm>
+                      <a:off x="0" y="0"/>
+                      <a:ext cx="5943600" cy="3219450"/>
+                    </a:xfrm>
+                    <a:prstGeom prst="rect">
+                      <a:avLst/>
+                    </a:prstGeom>
+                  </pic:spPr>
+                </pic:pic>
+              </a:graphicData>
+            </a:graphic>
+          </wp:inline>
+        </w:drawing>
+      </w:r>
+    </w:p>
+    <w:p>
+      <w:pPr>
+        <w:rPr>
           <w:b/>
           <w:szCs w:val="24"/>
         </w:rPr>
@@ -548,10 +1934,27 @@
         </w:rPr>
         <w:t>URL to GitHub Repository:</w:t>
       </w:r>
+      <w:r>
+        <w:rPr>
+          <w:b/>
+          <w:szCs w:val="24"/>
+        </w:rPr>
+        <w:t xml:space="preserve"> </w:t>
+      </w:r>
+      <w:hyperlink r:id="rId27" w:history="1">
+        <w:r>
+          <w:rPr>
+            <w:rStyle w:val="Hyperlink"/>
+            <w:bCs/>
+            <w:szCs w:val="24"/>
+          </w:rPr>
+          <w:t>https://github.com/XanderWitch/FEBC-FETwk5CodingAssignment-Tic_Tac_Toe</w:t>
+        </w:r>
+      </w:hyperlink>
     </w:p>
     <w:sectPr>
-      <w:headerReference w:type="default" r:id="rId7"/>
-      <w:footerReference w:type="default" r:id="rId8"/>
+      <w:headerReference w:type="default" r:id="rId28"/>
+      <w:footerReference w:type="default" r:id="rId29"/>
       <w:pgSz w:w="12240" w:h="15840"/>
       <w:pgMar w:top="1440" w:right="1440" w:bottom="1440" w:left="1440" w:header="720" w:footer="720" w:gutter="0"/>
       <w:cols w:space="720"/>
@@ -1676,7 +3079,6 @@
   <w:style w:type="character" w:default="1" w:styleId="DefaultParagraphFont">
     <w:name w:val="Default Paragraph Font"/>
     <w:uiPriority w:val="1"/>
-    <w:semiHidden/>
     <w:unhideWhenUsed/>
   </w:style>
   <w:style w:type="table" w:default="1" w:styleId="TableNormal">
@@ -1829,6 +3231,29 @@
       <w:ind w:left="720"/>
       <w:contextualSpacing/>
     </w:pPr>
+  </w:style>
+  <w:style w:type="character" w:styleId="Hyperlink">
+    <w:name w:val="Hyperlink"/>
+    <w:basedOn w:val="DefaultParagraphFont"/>
+    <w:uiPriority w:val="99"/>
+    <w:unhideWhenUsed/>
+    <w:rsid w:val="00D7354F"/>
+    <w:rPr>
+      <w:color w:val="0563C1" w:themeColor="hyperlink"/>
+      <w:u w:val="single"/>
+    </w:rPr>
+  </w:style>
+  <w:style w:type="character" w:styleId="UnresolvedMention">
+    <w:name w:val="Unresolved Mention"/>
+    <w:basedOn w:val="DefaultParagraphFont"/>
+    <w:uiPriority w:val="99"/>
+    <w:semiHidden/>
+    <w:unhideWhenUsed/>
+    <w:rsid w:val="00D7354F"/>
+    <w:rPr>
+      <w:color w:val="605E5C"/>
+      <w:shd w:val="clear" w:color="auto" w:fill="E1DFDD"/>
+    </w:rPr>
   </w:style>
 </w:styles>
 </file>

</xml_diff>

<commit_message>
Fixed some source file problems
</commit_message>
<xml_diff>
--- a/FET-Week5_Coding-Assignment_Janell-Robisch.docx
+++ b/FET-Week5_Coding-Assignment_Janell-Robisch.docx
@@ -507,6 +507,7 @@
           <w:b/>
           <w:szCs w:val="24"/>
         </w:rPr>
+        <w:lastRenderedPageBreak/>
         <w:t>Screenshots of Code:</w:t>
       </w:r>
     </w:p>
@@ -670,6 +671,7 @@
           <w:bCs/>
           <w:szCs w:val="24"/>
         </w:rPr>
+        <w:lastRenderedPageBreak/>
         <w:t>Index.html 2</w:t>
       </w:r>
       <w:r>
@@ -729,15 +731,15 @@
       </w:r>
       <w:r>
         <w:rPr>
-          <w:b/>
+          <w:bCs/>
           <w:noProof/>
           <w:szCs w:val="24"/>
         </w:rPr>
         <w:drawing>
-          <wp:inline distT="0" distB="0" distL="0" distR="0" wp14:anchorId="3BD2833C" wp14:editId="17F7459D">
+          <wp:inline distT="0" distB="0" distL="0" distR="0" wp14:anchorId="5D01060F" wp14:editId="4930396B">
             <wp:extent cx="5943600" cy="3188335"/>
             <wp:effectExtent l="0" t="0" r="0" b="0"/>
-            <wp:docPr id="14" name="Picture 14" descr="A screenshot of a computer&#10;&#10;Description automatically generated with medium confidence"/>
+            <wp:docPr id="2" name="Picture 2" descr="Text&#10;&#10;Description automatically generated"/>
             <wp:cNvGraphicFramePr>
               <a:graphicFrameLocks xmlns:a="http://schemas.openxmlformats.org/drawingml/2006/main" noChangeAspect="1"/>
             </wp:cNvGraphicFramePr>
@@ -745,7 +747,7 @@
               <a:graphicData uri="http://schemas.openxmlformats.org/drawingml/2006/picture">
                 <pic:pic xmlns:pic="http://schemas.openxmlformats.org/drawingml/2006/picture">
                   <pic:nvPicPr>
-                    <pic:cNvPr id="14" name="Picture 14" descr="A screenshot of a computer&#10;&#10;Description automatically generated with medium confidence"/>
+                    <pic:cNvPr id="2" name="Picture 2" descr="Text&#10;&#10;Description automatically generated"/>
                     <pic:cNvPicPr/>
                   </pic:nvPicPr>
                   <pic:blipFill>
@@ -803,19 +805,20 @@
           <w:bCs/>
           <w:szCs w:val="24"/>
         </w:rPr>
+        <w:lastRenderedPageBreak/>
         <w:t>Style.css 2</w:t>
       </w:r>
       <w:r>
         <w:rPr>
-          <w:b/>
+          <w:bCs/>
           <w:noProof/>
           <w:szCs w:val="24"/>
         </w:rPr>
         <w:drawing>
-          <wp:inline distT="0" distB="0" distL="0" distR="0" wp14:anchorId="73CE3883" wp14:editId="04364598">
+          <wp:inline distT="0" distB="0" distL="0" distR="0" wp14:anchorId="44400438" wp14:editId="44226BCB">
             <wp:extent cx="5943600" cy="3188335"/>
             <wp:effectExtent l="0" t="0" r="0" b="0"/>
-            <wp:docPr id="15" name="Picture 15" descr="A computer screen capture&#10;&#10;Description automatically generated with medium confidence"/>
+            <wp:docPr id="3" name="Picture 3" descr="Text&#10;&#10;Description automatically generated"/>
             <wp:cNvGraphicFramePr>
               <a:graphicFrameLocks xmlns:a="http://schemas.openxmlformats.org/drawingml/2006/main" noChangeAspect="1"/>
             </wp:cNvGraphicFramePr>
@@ -823,7 +826,7 @@
               <a:graphicData uri="http://schemas.openxmlformats.org/drawingml/2006/picture">
                 <pic:pic xmlns:pic="http://schemas.openxmlformats.org/drawingml/2006/picture">
                   <pic:nvPicPr>
-                    <pic:cNvPr id="15" name="Picture 15" descr="A computer screen capture&#10;&#10;Description automatically generated with medium confidence"/>
+                    <pic:cNvPr id="3" name="Picture 3" descr="Text&#10;&#10;Description automatically generated"/>
                     <pic:cNvPicPr/>
                   </pic:nvPicPr>
                   <pic:blipFill>
@@ -862,15 +865,15 @@
       </w:r>
       <w:r>
         <w:rPr>
-          <w:b/>
+          <w:bCs/>
           <w:noProof/>
           <w:szCs w:val="24"/>
         </w:rPr>
         <w:drawing>
-          <wp:inline distT="0" distB="0" distL="0" distR="0" wp14:anchorId="607AB83C" wp14:editId="31189C7B">
+          <wp:inline distT="0" distB="0" distL="0" distR="0" wp14:anchorId="437470CC" wp14:editId="2D12D067">
             <wp:extent cx="5943600" cy="3188335"/>
             <wp:effectExtent l="0" t="0" r="0" b="0"/>
-            <wp:docPr id="16" name="Picture 16" descr="A screenshot of a computer&#10;&#10;Description automatically generated with medium confidence"/>
+            <wp:docPr id="24" name="Picture 24" descr="A picture containing text, screenshot, electronics, computer&#10;&#10;Description automatically generated"/>
             <wp:cNvGraphicFramePr>
               <a:graphicFrameLocks xmlns:a="http://schemas.openxmlformats.org/drawingml/2006/main" noChangeAspect="1"/>
             </wp:cNvGraphicFramePr>
@@ -878,7 +881,7 @@
               <a:graphicData uri="http://schemas.openxmlformats.org/drawingml/2006/picture">
                 <pic:pic xmlns:pic="http://schemas.openxmlformats.org/drawingml/2006/picture">
                   <pic:nvPicPr>
-                    <pic:cNvPr id="16" name="Picture 16" descr="A screenshot of a computer&#10;&#10;Description automatically generated with medium confidence"/>
+                    <pic:cNvPr id="24" name="Picture 24" descr="A picture containing text, screenshot, electronics, computer&#10;&#10;Description automatically generated"/>
                     <pic:cNvPicPr/>
                   </pic:nvPicPr>
                   <pic:blipFill>
@@ -936,19 +939,20 @@
           <w:bCs/>
           <w:szCs w:val="24"/>
         </w:rPr>
+        <w:lastRenderedPageBreak/>
         <w:t>Style.css 4</w:t>
       </w:r>
       <w:r>
         <w:rPr>
-          <w:b/>
+          <w:bCs/>
           <w:noProof/>
           <w:szCs w:val="24"/>
         </w:rPr>
         <w:drawing>
-          <wp:inline distT="0" distB="0" distL="0" distR="0" wp14:anchorId="577D1302" wp14:editId="1837E05F">
+          <wp:inline distT="0" distB="0" distL="0" distR="0" wp14:anchorId="0C27FF42" wp14:editId="50574131">
             <wp:extent cx="5943600" cy="3188335"/>
             <wp:effectExtent l="0" t="0" r="0" b="0"/>
-            <wp:docPr id="17" name="Picture 17" descr="A screenshot of a computer&#10;&#10;Description automatically generated with medium confidence"/>
+            <wp:docPr id="25" name="Picture 25" descr="A screenshot of a computer&#10;&#10;Description automatically generated with medium confidence"/>
             <wp:cNvGraphicFramePr>
               <a:graphicFrameLocks xmlns:a="http://schemas.openxmlformats.org/drawingml/2006/main" noChangeAspect="1"/>
             </wp:cNvGraphicFramePr>
@@ -956,7 +960,7 @@
               <a:graphicData uri="http://schemas.openxmlformats.org/drawingml/2006/picture">
                 <pic:pic xmlns:pic="http://schemas.openxmlformats.org/drawingml/2006/picture">
                   <pic:nvPicPr>
-                    <pic:cNvPr id="17" name="Picture 17" descr="A screenshot of a computer&#10;&#10;Description automatically generated with medium confidence"/>
+                    <pic:cNvPr id="25" name="Picture 25" descr="A screenshot of a computer&#10;&#10;Description automatically generated with medium confidence"/>
                     <pic:cNvPicPr/>
                   </pic:nvPicPr>
                   <pic:blipFill>
@@ -986,24 +990,48 @@
           </wp:inline>
         </w:drawing>
       </w:r>
-      <w:r>
-        <w:rPr>
-          <w:bCs/>
-          <w:szCs w:val="24"/>
-        </w:rPr>
-        <w:t>Style.css 5</w:t>
-      </w:r>
-      <w:r>
-        <w:rPr>
-          <w:b/>
+    </w:p>
+    <w:p>
+      <w:pPr>
+        <w:rPr>
+          <w:bCs/>
+          <w:szCs w:val="24"/>
+        </w:rPr>
+      </w:pPr>
+      <w:r>
+        <w:rPr>
+          <w:bCs/>
+          <w:szCs w:val="24"/>
+        </w:rPr>
+        <w:br w:type="page"/>
+      </w:r>
+    </w:p>
+    <w:p>
+      <w:pPr>
+        <w:rPr>
+          <w:bCs/>
+          <w:szCs w:val="24"/>
+        </w:rPr>
+      </w:pPr>
+      <w:r>
+        <w:rPr>
+          <w:bCs/>
+          <w:szCs w:val="24"/>
+        </w:rPr>
+        <w:lastRenderedPageBreak/>
+        <w:t>Script.js 1</w:t>
+      </w:r>
+      <w:r>
+        <w:rPr>
+          <w:bCs/>
           <w:noProof/>
           <w:szCs w:val="24"/>
         </w:rPr>
         <w:drawing>
-          <wp:inline distT="0" distB="0" distL="0" distR="0" wp14:anchorId="69085489" wp14:editId="32A74D24">
+          <wp:inline distT="0" distB="0" distL="0" distR="0" wp14:anchorId="7058BB8A" wp14:editId="0014F418">
             <wp:extent cx="5943600" cy="3188335"/>
             <wp:effectExtent l="0" t="0" r="0" b="0"/>
-            <wp:docPr id="18" name="Picture 18" descr="Text&#10;&#10;Description automatically generated"/>
+            <wp:docPr id="26" name="Picture 26" descr="Text&#10;&#10;Description automatically generated"/>
             <wp:cNvGraphicFramePr>
               <a:graphicFrameLocks xmlns:a="http://schemas.openxmlformats.org/drawingml/2006/main" noChangeAspect="1"/>
             </wp:cNvGraphicFramePr>
@@ -1011,7 +1039,7 @@
               <a:graphicData uri="http://schemas.openxmlformats.org/drawingml/2006/picture">
                 <pic:pic xmlns:pic="http://schemas.openxmlformats.org/drawingml/2006/picture">
                   <pic:nvPicPr>
-                    <pic:cNvPr id="18" name="Picture 18" descr="Text&#10;&#10;Description automatically generated"/>
+                    <pic:cNvPr id="26" name="Picture 26" descr="Text&#10;&#10;Description automatically generated"/>
                     <pic:cNvPicPr/>
                   </pic:nvPicPr>
                   <pic:blipFill>
@@ -1041,47 +1069,24 @@
           </wp:inline>
         </w:drawing>
       </w:r>
-    </w:p>
-    <w:p>
-      <w:pPr>
-        <w:rPr>
-          <w:bCs/>
-          <w:szCs w:val="24"/>
-        </w:rPr>
-      </w:pPr>
-      <w:r>
-        <w:rPr>
-          <w:bCs/>
-          <w:szCs w:val="24"/>
-        </w:rPr>
-        <w:br w:type="page"/>
-      </w:r>
-    </w:p>
-    <w:p>
-      <w:pPr>
-        <w:rPr>
-          <w:bCs/>
-          <w:szCs w:val="24"/>
-        </w:rPr>
-      </w:pPr>
-      <w:r>
-        <w:rPr>
-          <w:bCs/>
-          <w:szCs w:val="24"/>
-        </w:rPr>
-        <w:t>Script.js 1</w:t>
-      </w:r>
-      <w:r>
-        <w:rPr>
-          <w:b/>
+      <w:r>
+        <w:rPr>
+          <w:bCs/>
+          <w:szCs w:val="24"/>
+        </w:rPr>
+        <w:t>Script.js 2</w:t>
+      </w:r>
+      <w:r>
+        <w:rPr>
+          <w:bCs/>
           <w:noProof/>
           <w:szCs w:val="24"/>
         </w:rPr>
         <w:drawing>
-          <wp:inline distT="0" distB="0" distL="0" distR="0" wp14:anchorId="6011F5E5" wp14:editId="5747337F">
+          <wp:inline distT="0" distB="0" distL="0" distR="0" wp14:anchorId="79AB58F2" wp14:editId="5011672A">
             <wp:extent cx="5943600" cy="3188335"/>
             <wp:effectExtent l="0" t="0" r="0" b="0"/>
-            <wp:docPr id="19" name="Picture 19" descr="A screenshot of a computer&#10;&#10;Description automatically generated with medium confidence"/>
+            <wp:docPr id="27" name="Picture 27" descr="A screenshot of a computer&#10;&#10;Description automatically generated with medium confidence"/>
             <wp:cNvGraphicFramePr>
               <a:graphicFrameLocks xmlns:a="http://schemas.openxmlformats.org/drawingml/2006/main" noChangeAspect="1"/>
             </wp:cNvGraphicFramePr>
@@ -1089,7 +1094,7 @@
               <a:graphicData uri="http://schemas.openxmlformats.org/drawingml/2006/picture">
                 <pic:pic xmlns:pic="http://schemas.openxmlformats.org/drawingml/2006/picture">
                   <pic:nvPicPr>
-                    <pic:cNvPr id="19" name="Picture 19" descr="A screenshot of a computer&#10;&#10;Description automatically generated with medium confidence"/>
+                    <pic:cNvPr id="27" name="Picture 27" descr="A screenshot of a computer&#10;&#10;Description automatically generated with medium confidence"/>
                     <pic:cNvPicPr/>
                   </pic:nvPicPr>
                   <pic:blipFill>
@@ -1119,24 +1124,48 @@
           </wp:inline>
         </w:drawing>
       </w:r>
-      <w:r>
-        <w:rPr>
-          <w:bCs/>
-          <w:szCs w:val="24"/>
-        </w:rPr>
-        <w:t>Script.js 2</w:t>
-      </w:r>
-      <w:r>
-        <w:rPr>
-          <w:b/>
+    </w:p>
+    <w:p>
+      <w:pPr>
+        <w:rPr>
+          <w:bCs/>
+          <w:szCs w:val="24"/>
+        </w:rPr>
+      </w:pPr>
+      <w:r>
+        <w:rPr>
+          <w:bCs/>
+          <w:szCs w:val="24"/>
+        </w:rPr>
+        <w:br w:type="page"/>
+      </w:r>
+    </w:p>
+    <w:p>
+      <w:pPr>
+        <w:rPr>
+          <w:bCs/>
+          <w:szCs w:val="24"/>
+        </w:rPr>
+      </w:pPr>
+      <w:r>
+        <w:rPr>
+          <w:bCs/>
+          <w:szCs w:val="24"/>
+        </w:rPr>
+        <w:lastRenderedPageBreak/>
+        <w:t>Script.js3</w:t>
+      </w:r>
+      <w:r>
+        <w:rPr>
+          <w:bCs/>
           <w:noProof/>
           <w:szCs w:val="24"/>
         </w:rPr>
         <w:drawing>
-          <wp:inline distT="0" distB="0" distL="0" distR="0" wp14:anchorId="70989D35" wp14:editId="618F6BAC">
+          <wp:inline distT="0" distB="0" distL="0" distR="0" wp14:anchorId="5B4EBC9A" wp14:editId="22F82FA8">
             <wp:extent cx="5943600" cy="3188335"/>
             <wp:effectExtent l="0" t="0" r="0" b="0"/>
-            <wp:docPr id="20" name="Picture 20" descr="Text&#10;&#10;Description automatically generated"/>
+            <wp:docPr id="28" name="Picture 28" descr="A screenshot of a computer&#10;&#10;Description automatically generated with medium confidence"/>
             <wp:cNvGraphicFramePr>
               <a:graphicFrameLocks xmlns:a="http://schemas.openxmlformats.org/drawingml/2006/main" noChangeAspect="1"/>
             </wp:cNvGraphicFramePr>
@@ -1144,7 +1173,7 @@
               <a:graphicData uri="http://schemas.openxmlformats.org/drawingml/2006/picture">
                 <pic:pic xmlns:pic="http://schemas.openxmlformats.org/drawingml/2006/picture">
                   <pic:nvPicPr>
-                    <pic:cNvPr id="20" name="Picture 20" descr="Text&#10;&#10;Description automatically generated"/>
+                    <pic:cNvPr id="28" name="Picture 28" descr="A screenshot of a computer&#10;&#10;Description automatically generated with medium confidence"/>
                     <pic:cNvPicPr/>
                   </pic:nvPicPr>
                   <pic:blipFill>
@@ -1193,28 +1222,29 @@
     <w:p>
       <w:pPr>
         <w:rPr>
-          <w:bCs/>
-          <w:szCs w:val="24"/>
-        </w:rPr>
-      </w:pPr>
-      <w:r>
-        <w:rPr>
-          <w:bCs/>
-          <w:szCs w:val="24"/>
-        </w:rPr>
-        <w:t>Script.js3</w:t>
-      </w:r>
-      <w:r>
-        <w:rPr>
-          <w:b/>
+          <w:b/>
+          <w:szCs w:val="24"/>
+        </w:rPr>
+      </w:pPr>
+      <w:r>
+        <w:rPr>
+          <w:bCs/>
+          <w:szCs w:val="24"/>
+        </w:rPr>
+        <w:lastRenderedPageBreak/>
+        <w:t>Script.js4</w:t>
+      </w:r>
+      <w:r>
+        <w:rPr>
+          <w:bCs/>
           <w:noProof/>
           <w:szCs w:val="24"/>
         </w:rPr>
         <w:drawing>
-          <wp:inline distT="0" distB="0" distL="0" distR="0" wp14:anchorId="245FB4CB" wp14:editId="56228BD6">
+          <wp:inline distT="0" distB="0" distL="0" distR="0" wp14:anchorId="1BA4F75F" wp14:editId="4F0F0D37">
             <wp:extent cx="5943600" cy="3188335"/>
             <wp:effectExtent l="0" t="0" r="0" b="0"/>
-            <wp:docPr id="21" name="Picture 21" descr="A computer screen capture&#10;&#10;Description automatically generated with medium confidence"/>
+            <wp:docPr id="29" name="Picture 29" descr="Text&#10;&#10;Description automatically generated"/>
             <wp:cNvGraphicFramePr>
               <a:graphicFrameLocks xmlns:a="http://schemas.openxmlformats.org/drawingml/2006/main" noChangeAspect="1"/>
             </wp:cNvGraphicFramePr>
@@ -1222,7 +1252,7 @@
               <a:graphicData uri="http://schemas.openxmlformats.org/drawingml/2006/picture">
                 <pic:pic xmlns:pic="http://schemas.openxmlformats.org/drawingml/2006/picture">
                   <pic:nvPicPr>
-                    <pic:cNvPr id="21" name="Picture 21" descr="A computer screen capture&#10;&#10;Description automatically generated with medium confidence"/>
+                    <pic:cNvPr id="29" name="Picture 29" descr="Text&#10;&#10;Description automatically generated"/>
                     <pic:cNvPicPr/>
                   </pic:nvPicPr>
                   <pic:blipFill>
@@ -1252,35 +1282,12 @@
           </wp:inline>
         </w:drawing>
       </w:r>
-    </w:p>
-    <w:p>
-      <w:pPr>
-        <w:rPr>
-          <w:bCs/>
-          <w:szCs w:val="24"/>
-        </w:rPr>
-      </w:pPr>
-      <w:r>
-        <w:rPr>
-          <w:bCs/>
-          <w:szCs w:val="24"/>
-        </w:rPr>
-        <w:br w:type="page"/>
-      </w:r>
-    </w:p>
-    <w:p>
-      <w:pPr>
-        <w:rPr>
-          <w:b/>
-          <w:szCs w:val="24"/>
-        </w:rPr>
-      </w:pPr>
-      <w:r>
-        <w:rPr>
-          <w:bCs/>
-          <w:szCs w:val="24"/>
-        </w:rPr>
-        <w:t>Script.js4</w:t>
+      <w:r>
+        <w:rPr>
+          <w:bCs/>
+          <w:szCs w:val="24"/>
+        </w:rPr>
+        <w:t>Script.js5</w:t>
       </w:r>
       <w:r>
         <w:rPr>
@@ -1289,10 +1296,10 @@
           <w:szCs w:val="24"/>
         </w:rPr>
         <w:drawing>
-          <wp:inline distT="0" distB="0" distL="0" distR="0" wp14:anchorId="7821A28C" wp14:editId="065B6F3B">
+          <wp:inline distT="0" distB="0" distL="0" distR="0" wp14:anchorId="3F26BA8B" wp14:editId="3068E016">
             <wp:extent cx="5943600" cy="3188335"/>
             <wp:effectExtent l="0" t="0" r="0" b="0"/>
-            <wp:docPr id="22" name="Picture 22" descr="Text&#10;&#10;Description automatically generated"/>
+            <wp:docPr id="30" name="Picture 30" descr="Text&#10;&#10;Description automatically generated"/>
             <wp:cNvGraphicFramePr>
               <a:graphicFrameLocks xmlns:a="http://schemas.openxmlformats.org/drawingml/2006/main" noChangeAspect="1"/>
             </wp:cNvGraphicFramePr>
@@ -1300,7 +1307,7 @@
               <a:graphicData uri="http://schemas.openxmlformats.org/drawingml/2006/picture">
                 <pic:pic xmlns:pic="http://schemas.openxmlformats.org/drawingml/2006/picture">
                   <pic:nvPicPr>
-                    <pic:cNvPr id="22" name="Picture 22" descr="Text&#10;&#10;Description automatically generated"/>
+                    <pic:cNvPr id="30" name="Picture 30" descr="Text&#10;&#10;Description automatically generated"/>
                     <pic:cNvPicPr/>
                   </pic:nvPicPr>
                   <pic:blipFill>
@@ -1330,13 +1337,60 @@
           </wp:inline>
         </w:drawing>
       </w:r>
-      <w:r>
-        <w:rPr>
-          <w:bCs/>
-          <w:szCs w:val="24"/>
-        </w:rPr>
-        <w:t>Script.js5</w:t>
-      </w:r>
+    </w:p>
+    <w:p>
+      <w:pPr>
+        <w:rPr>
+          <w:b/>
+          <w:szCs w:val="24"/>
+        </w:rPr>
+      </w:pPr>
+      <w:r>
+        <w:rPr>
+          <w:b/>
+          <w:szCs w:val="24"/>
+        </w:rPr>
+        <w:br w:type="page"/>
+      </w:r>
+    </w:p>
+    <w:p>
+      <w:pPr>
+        <w:rPr>
+          <w:b/>
+          <w:szCs w:val="24"/>
+        </w:rPr>
+      </w:pPr>
+      <w:r>
+        <w:rPr>
+          <w:b/>
+          <w:szCs w:val="24"/>
+        </w:rPr>
+        <w:lastRenderedPageBreak/>
+        <w:t>Screenshots of Running Application:</w:t>
+      </w:r>
+    </w:p>
+    <w:p>
+      <w:pPr>
+        <w:rPr>
+          <w:bCs/>
+          <w:szCs w:val="24"/>
+        </w:rPr>
+      </w:pPr>
+      <w:r>
+        <w:rPr>
+          <w:bCs/>
+          <w:szCs w:val="24"/>
+        </w:rPr>
+        <w:t>Opening screen/screen after restart</w:t>
+      </w:r>
+    </w:p>
+    <w:p>
+      <w:pPr>
+        <w:rPr>
+          <w:bCs/>
+          <w:szCs w:val="24"/>
+        </w:rPr>
+      </w:pPr>
       <w:r>
         <w:rPr>
           <w:b/>
@@ -1344,10 +1398,10 @@
           <w:szCs w:val="24"/>
         </w:rPr>
         <w:drawing>
-          <wp:inline distT="0" distB="0" distL="0" distR="0" wp14:anchorId="21F505A8" wp14:editId="34C368FC">
-            <wp:extent cx="5943600" cy="3188335"/>
+          <wp:inline distT="0" distB="0" distL="0" distR="0" wp14:anchorId="783E7B17" wp14:editId="67195D7F">
+            <wp:extent cx="5943600" cy="3219450"/>
             <wp:effectExtent l="0" t="0" r="0" b="0"/>
-            <wp:docPr id="23" name="Picture 23" descr="Text&#10;&#10;Description automatically generated"/>
+            <wp:docPr id="4" name="Picture 4" descr="Chart&#10;&#10;Description automatically generated"/>
             <wp:cNvGraphicFramePr>
               <a:graphicFrameLocks xmlns:a="http://schemas.openxmlformats.org/drawingml/2006/main" noChangeAspect="1"/>
             </wp:cNvGraphicFramePr>
@@ -1355,7 +1409,7 @@
               <a:graphicData uri="http://schemas.openxmlformats.org/drawingml/2006/picture">
                 <pic:pic xmlns:pic="http://schemas.openxmlformats.org/drawingml/2006/picture">
                   <pic:nvPicPr>
-                    <pic:cNvPr id="23" name="Picture 23" descr="Text&#10;&#10;Description automatically generated"/>
+                    <pic:cNvPr id="4" name="Picture 4" descr="Chart&#10;&#10;Description automatically generated"/>
                     <pic:cNvPicPr/>
                   </pic:nvPicPr>
                   <pic:blipFill>
@@ -1373,7 +1427,7 @@
                   <pic:spPr>
                     <a:xfrm>
                       <a:off x="0" y="0"/>
-                      <a:ext cx="5943600" cy="3188335"/>
+                      <a:ext cx="5943600" cy="3219450"/>
                     </a:xfrm>
                     <a:prstGeom prst="rect">
                       <a:avLst/>
@@ -1385,60 +1439,13 @@
           </wp:inline>
         </w:drawing>
       </w:r>
-    </w:p>
-    <w:p>
-      <w:pPr>
-        <w:rPr>
-          <w:b/>
-          <w:szCs w:val="24"/>
-        </w:rPr>
-      </w:pPr>
-      <w:r>
-        <w:rPr>
-          <w:b/>
-          <w:szCs w:val="24"/>
-        </w:rPr>
-        <w:lastRenderedPageBreak/>
-        <w:br w:type="page"/>
-      </w:r>
-    </w:p>
-    <w:p>
-      <w:pPr>
-        <w:rPr>
-          <w:b/>
-          <w:szCs w:val="24"/>
-        </w:rPr>
-      </w:pPr>
-      <w:r>
-        <w:rPr>
-          <w:b/>
-          <w:szCs w:val="24"/>
-        </w:rPr>
-        <w:t>Screenshots of Running Application:</w:t>
-      </w:r>
-    </w:p>
-    <w:p>
-      <w:pPr>
-        <w:rPr>
-          <w:bCs/>
-          <w:szCs w:val="24"/>
-        </w:rPr>
-      </w:pPr>
-      <w:r>
-        <w:rPr>
-          <w:bCs/>
-          <w:szCs w:val="24"/>
-        </w:rPr>
-        <w:t>Opening screen/screen after restart</w:t>
-      </w:r>
-    </w:p>
-    <w:p>
-      <w:pPr>
-        <w:rPr>
-          <w:bCs/>
-          <w:szCs w:val="24"/>
-        </w:rPr>
-      </w:pPr>
+      <w:r>
+        <w:rPr>
+          <w:bCs/>
+          <w:szCs w:val="24"/>
+        </w:rPr>
+        <w:t>Hover effect before turn</w:t>
+      </w:r>
       <w:r>
         <w:rPr>
           <w:b/>
@@ -1446,10 +1453,10 @@
           <w:szCs w:val="24"/>
         </w:rPr>
         <w:drawing>
-          <wp:inline distT="0" distB="0" distL="0" distR="0" wp14:anchorId="783E7B17" wp14:editId="67195D7F">
+          <wp:inline distT="0" distB="0" distL="0" distR="0" wp14:anchorId="4356E4A6" wp14:editId="5324CCFE">
             <wp:extent cx="5943600" cy="3219450"/>
             <wp:effectExtent l="0" t="0" r="0" b="0"/>
-            <wp:docPr id="4" name="Picture 4" descr="Chart&#10;&#10;Description automatically generated"/>
+            <wp:docPr id="5" name="Picture 5" descr="Graphical user interface, Teams&#10;&#10;Description automatically generated"/>
             <wp:cNvGraphicFramePr>
               <a:graphicFrameLocks xmlns:a="http://schemas.openxmlformats.org/drawingml/2006/main" noChangeAspect="1"/>
             </wp:cNvGraphicFramePr>
@@ -1457,7 +1464,7 @@
               <a:graphicData uri="http://schemas.openxmlformats.org/drawingml/2006/picture">
                 <pic:pic xmlns:pic="http://schemas.openxmlformats.org/drawingml/2006/picture">
                   <pic:nvPicPr>
-                    <pic:cNvPr id="4" name="Picture 4" descr="Chart&#10;&#10;Description automatically generated"/>
+                    <pic:cNvPr id="5" name="Picture 5" descr="Graphical user interface, Teams&#10;&#10;Description automatically generated"/>
                     <pic:cNvPicPr/>
                   </pic:nvPicPr>
                   <pic:blipFill>
@@ -1487,13 +1494,59 @@
           </wp:inline>
         </w:drawing>
       </w:r>
-      <w:r>
-        <w:rPr>
-          <w:bCs/>
-          <w:szCs w:val="24"/>
-        </w:rPr>
-        <w:t>Hover effect before turn</w:t>
-      </w:r>
+    </w:p>
+    <w:p>
+      <w:pPr>
+        <w:rPr>
+          <w:bCs/>
+          <w:szCs w:val="24"/>
+        </w:rPr>
+      </w:pPr>
+      <w:r>
+        <w:rPr>
+          <w:bCs/>
+          <w:szCs w:val="24"/>
+        </w:rPr>
+        <w:br w:type="page"/>
+      </w:r>
+    </w:p>
+    <w:p>
+      <w:pPr>
+        <w:rPr>
+          <w:bCs/>
+          <w:szCs w:val="24"/>
+        </w:rPr>
+      </w:pPr>
+      <w:r>
+        <w:rPr>
+          <w:bCs/>
+          <w:szCs w:val="24"/>
+        </w:rPr>
+        <w:lastRenderedPageBreak/>
+        <w:t>After f</w:t>
+      </w:r>
+      <w:r>
+        <w:rPr>
+          <w:bCs/>
+          <w:szCs w:val="24"/>
+        </w:rPr>
+        <w:t xml:space="preserve">irst </w:t>
+      </w:r>
+      <w:r>
+        <w:rPr>
+          <w:bCs/>
+          <w:szCs w:val="24"/>
+        </w:rPr>
+        <w:t>turn with alert for next turn</w:t>
+      </w:r>
+    </w:p>
+    <w:p>
+      <w:pPr>
+        <w:rPr>
+          <w:bCs/>
+          <w:szCs w:val="24"/>
+        </w:rPr>
+      </w:pPr>
       <w:r>
         <w:rPr>
           <w:b/>
@@ -1501,10 +1554,10 @@
           <w:szCs w:val="24"/>
         </w:rPr>
         <w:drawing>
-          <wp:inline distT="0" distB="0" distL="0" distR="0" wp14:anchorId="4356E4A6" wp14:editId="5324CCFE">
+          <wp:inline distT="0" distB="0" distL="0" distR="0" wp14:anchorId="6B8E5604" wp14:editId="45D90FC7">
             <wp:extent cx="5943600" cy="3219450"/>
             <wp:effectExtent l="0" t="0" r="0" b="0"/>
-            <wp:docPr id="5" name="Picture 5" descr="Graphical user interface, Teams&#10;&#10;Description automatically generated"/>
+            <wp:docPr id="6" name="Picture 6" descr="Graphical user interface, application, Teams&#10;&#10;Description automatically generated"/>
             <wp:cNvGraphicFramePr>
               <a:graphicFrameLocks xmlns:a="http://schemas.openxmlformats.org/drawingml/2006/main" noChangeAspect="1"/>
             </wp:cNvGraphicFramePr>
@@ -1512,7 +1565,7 @@
               <a:graphicData uri="http://schemas.openxmlformats.org/drawingml/2006/picture">
                 <pic:pic xmlns:pic="http://schemas.openxmlformats.org/drawingml/2006/picture">
                   <pic:nvPicPr>
-                    <pic:cNvPr id="5" name="Picture 5" descr="Graphical user interface, Teams&#10;&#10;Description automatically generated"/>
+                    <pic:cNvPr id="6" name="Picture 6" descr="Graphical user interface, application, Teams&#10;&#10;Description automatically generated"/>
                     <pic:cNvPicPr/>
                   </pic:nvPicPr>
                   <pic:blipFill>
@@ -1542,59 +1595,13 @@
           </wp:inline>
         </w:drawing>
       </w:r>
-    </w:p>
-    <w:p>
-      <w:pPr>
-        <w:rPr>
-          <w:bCs/>
-          <w:szCs w:val="24"/>
-        </w:rPr>
-      </w:pPr>
-      <w:r>
-        <w:rPr>
-          <w:bCs/>
-          <w:szCs w:val="24"/>
-        </w:rPr>
-        <w:br w:type="page"/>
-      </w:r>
-    </w:p>
-    <w:p>
-      <w:pPr>
-        <w:rPr>
-          <w:bCs/>
-          <w:szCs w:val="24"/>
-        </w:rPr>
-      </w:pPr>
-      <w:r>
-        <w:rPr>
-          <w:bCs/>
-          <w:szCs w:val="24"/>
-        </w:rPr>
-        <w:lastRenderedPageBreak/>
-        <w:t>After f</w:t>
-      </w:r>
-      <w:r>
-        <w:rPr>
-          <w:bCs/>
-          <w:szCs w:val="24"/>
-        </w:rPr>
-        <w:t xml:space="preserve">irst </w:t>
-      </w:r>
-      <w:r>
-        <w:rPr>
-          <w:bCs/>
-          <w:szCs w:val="24"/>
-        </w:rPr>
-        <w:t>turn with alert for next turn</w:t>
-      </w:r>
-    </w:p>
-    <w:p>
-      <w:pPr>
-        <w:rPr>
-          <w:bCs/>
-          <w:szCs w:val="24"/>
-        </w:rPr>
-      </w:pPr>
+      <w:r>
+        <w:rPr>
+          <w:bCs/>
+          <w:szCs w:val="24"/>
+        </w:rPr>
+        <w:t>After second turn with alert for third turn</w:t>
+      </w:r>
       <w:r>
         <w:rPr>
           <w:b/>
@@ -1602,10 +1609,10 @@
           <w:szCs w:val="24"/>
         </w:rPr>
         <w:drawing>
-          <wp:inline distT="0" distB="0" distL="0" distR="0" wp14:anchorId="6B8E5604" wp14:editId="45D90FC7">
+          <wp:inline distT="0" distB="0" distL="0" distR="0" wp14:anchorId="6AE5DBEF" wp14:editId="333F2786">
             <wp:extent cx="5943600" cy="3219450"/>
             <wp:effectExtent l="0" t="0" r="0" b="0"/>
-            <wp:docPr id="6" name="Picture 6" descr="Graphical user interface, application, Teams&#10;&#10;Description automatically generated"/>
+            <wp:docPr id="7" name="Picture 7" descr="Graphical user interface, application, Teams&#10;&#10;Description automatically generated"/>
             <wp:cNvGraphicFramePr>
               <a:graphicFrameLocks xmlns:a="http://schemas.openxmlformats.org/drawingml/2006/main" noChangeAspect="1"/>
             </wp:cNvGraphicFramePr>
@@ -1613,7 +1620,7 @@
               <a:graphicData uri="http://schemas.openxmlformats.org/drawingml/2006/picture">
                 <pic:pic xmlns:pic="http://schemas.openxmlformats.org/drawingml/2006/picture">
                   <pic:nvPicPr>
-                    <pic:cNvPr id="6" name="Picture 6" descr="Graphical user interface, application, Teams&#10;&#10;Description automatically generated"/>
+                    <pic:cNvPr id="7" name="Picture 7" descr="Graphical user interface, application, Teams&#10;&#10;Description automatically generated"/>
                     <pic:cNvPicPr/>
                   </pic:nvPicPr>
                   <pic:blipFill>
@@ -1643,12 +1650,36 @@
           </wp:inline>
         </w:drawing>
       </w:r>
-      <w:r>
-        <w:rPr>
-          <w:bCs/>
-          <w:szCs w:val="24"/>
-        </w:rPr>
-        <w:t>After second turn with alert for third turn</w:t>
+    </w:p>
+    <w:p>
+      <w:pPr>
+        <w:rPr>
+          <w:bCs/>
+          <w:szCs w:val="24"/>
+        </w:rPr>
+      </w:pPr>
+      <w:r>
+        <w:rPr>
+          <w:bCs/>
+          <w:szCs w:val="24"/>
+        </w:rPr>
+        <w:br w:type="page"/>
+      </w:r>
+    </w:p>
+    <w:p>
+      <w:pPr>
+        <w:rPr>
+          <w:bCs/>
+          <w:szCs w:val="24"/>
+        </w:rPr>
+      </w:pPr>
+      <w:r>
+        <w:rPr>
+          <w:bCs/>
+          <w:szCs w:val="24"/>
+        </w:rPr>
+        <w:lastRenderedPageBreak/>
+        <w:t>Cat (X) Win Screen</w:t>
       </w:r>
       <w:r>
         <w:rPr>
@@ -1657,10 +1688,10 @@
           <w:szCs w:val="24"/>
         </w:rPr>
         <w:drawing>
-          <wp:inline distT="0" distB="0" distL="0" distR="0" wp14:anchorId="6AE5DBEF" wp14:editId="333F2786">
+          <wp:inline distT="0" distB="0" distL="0" distR="0" wp14:anchorId="6621F652" wp14:editId="18DC1E8B">
             <wp:extent cx="5943600" cy="3219450"/>
             <wp:effectExtent l="0" t="0" r="0" b="0"/>
-            <wp:docPr id="7" name="Picture 7" descr="Graphical user interface, application, Teams&#10;&#10;Description automatically generated"/>
+            <wp:docPr id="8" name="Picture 8" descr="Graphical user interface, application&#10;&#10;Description automatically generated"/>
             <wp:cNvGraphicFramePr>
               <a:graphicFrameLocks xmlns:a="http://schemas.openxmlformats.org/drawingml/2006/main" noChangeAspect="1"/>
             </wp:cNvGraphicFramePr>
@@ -1668,7 +1699,7 @@
               <a:graphicData uri="http://schemas.openxmlformats.org/drawingml/2006/picture">
                 <pic:pic xmlns:pic="http://schemas.openxmlformats.org/drawingml/2006/picture">
                   <pic:nvPicPr>
-                    <pic:cNvPr id="7" name="Picture 7" descr="Graphical user interface, application, Teams&#10;&#10;Description automatically generated"/>
+                    <pic:cNvPr id="8" name="Picture 8" descr="Graphical user interface, application&#10;&#10;Description automatically generated"/>
                     <pic:cNvPicPr/>
                   </pic:nvPicPr>
                   <pic:blipFill>
@@ -1717,7 +1748,7 @@
     <w:p>
       <w:pPr>
         <w:rPr>
-          <w:bCs/>
+          <w:b/>
           <w:szCs w:val="24"/>
         </w:rPr>
       </w:pPr>
@@ -1727,7 +1758,7 @@
           <w:szCs w:val="24"/>
         </w:rPr>
         <w:lastRenderedPageBreak/>
-        <w:t>Cat (X) Win Screen</w:t>
+        <w:t>Dog (O) Win Screen</w:t>
       </w:r>
       <w:r>
         <w:rPr>
@@ -1736,10 +1767,10 @@
           <w:szCs w:val="24"/>
         </w:rPr>
         <w:drawing>
-          <wp:inline distT="0" distB="0" distL="0" distR="0" wp14:anchorId="6621F652" wp14:editId="18DC1E8B">
+          <wp:inline distT="0" distB="0" distL="0" distR="0" wp14:anchorId="029251BF" wp14:editId="117A8801">
             <wp:extent cx="5943600" cy="3219450"/>
             <wp:effectExtent l="0" t="0" r="0" b="0"/>
-            <wp:docPr id="8" name="Picture 8" descr="Graphical user interface, application&#10;&#10;Description automatically generated"/>
+            <wp:docPr id="9" name="Picture 9" descr="A screenshot of a computer&#10;&#10;Description automatically generated with medium confidence"/>
             <wp:cNvGraphicFramePr>
               <a:graphicFrameLocks xmlns:a="http://schemas.openxmlformats.org/drawingml/2006/main" noChangeAspect="1"/>
             </wp:cNvGraphicFramePr>
@@ -1747,7 +1778,7 @@
               <a:graphicData uri="http://schemas.openxmlformats.org/drawingml/2006/picture">
                 <pic:pic xmlns:pic="http://schemas.openxmlformats.org/drawingml/2006/picture">
                   <pic:nvPicPr>
-                    <pic:cNvPr id="8" name="Picture 8" descr="Graphical user interface, application&#10;&#10;Description automatically generated"/>
+                    <pic:cNvPr id="9" name="Picture 9" descr="A screenshot of a computer&#10;&#10;Description automatically generated with medium confidence"/>
                     <pic:cNvPicPr/>
                   </pic:nvPicPr>
                   <pic:blipFill>
@@ -1777,35 +1808,12 @@
           </wp:inline>
         </w:drawing>
       </w:r>
-    </w:p>
-    <w:p>
-      <w:pPr>
-        <w:rPr>
-          <w:bCs/>
-          <w:szCs w:val="24"/>
-        </w:rPr>
-      </w:pPr>
-      <w:r>
-        <w:rPr>
-          <w:bCs/>
-          <w:szCs w:val="24"/>
-        </w:rPr>
-        <w:br w:type="page"/>
-      </w:r>
-    </w:p>
-    <w:p>
-      <w:pPr>
-        <w:rPr>
-          <w:b/>
-          <w:szCs w:val="24"/>
-        </w:rPr>
-      </w:pPr>
-      <w:r>
-        <w:rPr>
-          <w:bCs/>
-          <w:szCs w:val="24"/>
-        </w:rPr>
-        <w:t>Dog (O) Win Screen</w:t>
+      <w:r>
+        <w:rPr>
+          <w:bCs/>
+          <w:szCs w:val="24"/>
+        </w:rPr>
+        <w:t>Tie Screen</w:t>
       </w:r>
       <w:r>
         <w:rPr>
@@ -1813,12 +1821,11 @@
           <w:noProof/>
           <w:szCs w:val="24"/>
         </w:rPr>
-        <w:lastRenderedPageBreak/>
         <w:drawing>
-          <wp:inline distT="0" distB="0" distL="0" distR="0" wp14:anchorId="029251BF" wp14:editId="117A8801">
+          <wp:inline distT="0" distB="0" distL="0" distR="0" wp14:anchorId="0E111CB7" wp14:editId="1BA478C4">
             <wp:extent cx="5943600" cy="3219450"/>
             <wp:effectExtent l="0" t="0" r="0" b="0"/>
-            <wp:docPr id="9" name="Picture 9" descr="A screenshot of a computer&#10;&#10;Description automatically generated with medium confidence"/>
+            <wp:docPr id="10" name="Picture 10" descr="Graphical user interface, website&#10;&#10;Description automatically generated"/>
             <wp:cNvGraphicFramePr>
               <a:graphicFrameLocks xmlns:a="http://schemas.openxmlformats.org/drawingml/2006/main" noChangeAspect="1"/>
             </wp:cNvGraphicFramePr>
@@ -1826,7 +1833,7 @@
               <a:graphicData uri="http://schemas.openxmlformats.org/drawingml/2006/picture">
                 <pic:pic xmlns:pic="http://schemas.openxmlformats.org/drawingml/2006/picture">
                   <pic:nvPicPr>
-                    <pic:cNvPr id="9" name="Picture 9" descr="A screenshot of a computer&#10;&#10;Description automatically generated with medium confidence"/>
+                    <pic:cNvPr id="10" name="Picture 10" descr="Graphical user interface, website&#10;&#10;Description automatically generated"/>
                     <pic:cNvPicPr/>
                   </pic:nvPicPr>
                   <pic:blipFill>
@@ -1856,61 +1863,6 @@
           </wp:inline>
         </w:drawing>
       </w:r>
-      <w:r>
-        <w:rPr>
-          <w:bCs/>
-          <w:szCs w:val="24"/>
-        </w:rPr>
-        <w:t>Tie Screen</w:t>
-      </w:r>
-      <w:r>
-        <w:rPr>
-          <w:b/>
-          <w:noProof/>
-          <w:szCs w:val="24"/>
-        </w:rPr>
-        <w:drawing>
-          <wp:inline distT="0" distB="0" distL="0" distR="0" wp14:anchorId="0E111CB7" wp14:editId="1BA478C4">
-            <wp:extent cx="5943600" cy="3219450"/>
-            <wp:effectExtent l="0" t="0" r="0" b="0"/>
-            <wp:docPr id="10" name="Picture 10" descr="Graphical user interface, website&#10;&#10;Description automatically generated"/>
-            <wp:cNvGraphicFramePr>
-              <a:graphicFrameLocks xmlns:a="http://schemas.openxmlformats.org/drawingml/2006/main" noChangeAspect="1"/>
-            </wp:cNvGraphicFramePr>
-            <a:graphic xmlns:a="http://schemas.openxmlformats.org/drawingml/2006/main">
-              <a:graphicData uri="http://schemas.openxmlformats.org/drawingml/2006/picture">
-                <pic:pic xmlns:pic="http://schemas.openxmlformats.org/drawingml/2006/picture">
-                  <pic:nvPicPr>
-                    <pic:cNvPr id="10" name="Picture 10" descr="Graphical user interface, website&#10;&#10;Description automatically generated"/>
-                    <pic:cNvPicPr/>
-                  </pic:nvPicPr>
-                  <pic:blipFill>
-                    <a:blip r:embed="rId26" cstate="print">
-                      <a:extLst>
-                        <a:ext uri="{28A0092B-C50C-407E-A947-70E740481C1C}">
-                          <a14:useLocalDpi xmlns:a14="http://schemas.microsoft.com/office/drawing/2010/main" val="0"/>
-                        </a:ext>
-                      </a:extLst>
-                    </a:blip>
-                    <a:stretch>
-                      <a:fillRect/>
-                    </a:stretch>
-                  </pic:blipFill>
-                  <pic:spPr>
-                    <a:xfrm>
-                      <a:off x="0" y="0"/>
-                      <a:ext cx="5943600" cy="3219450"/>
-                    </a:xfrm>
-                    <a:prstGeom prst="rect">
-                      <a:avLst/>
-                    </a:prstGeom>
-                  </pic:spPr>
-                </pic:pic>
-              </a:graphicData>
-            </a:graphic>
-          </wp:inline>
-        </w:drawing>
-      </w:r>
     </w:p>
     <w:p>
       <w:pPr>
@@ -1941,7 +1893,7 @@
         </w:rPr>
         <w:t xml:space="preserve"> </w:t>
       </w:r>
-      <w:hyperlink r:id="rId27" w:history="1">
+      <w:hyperlink r:id="rId26" w:history="1">
         <w:r>
           <w:rPr>
             <w:rStyle w:val="Hyperlink"/>
@@ -1953,8 +1905,8 @@
       </w:hyperlink>
     </w:p>
     <w:sectPr>
-      <w:headerReference w:type="default" r:id="rId28"/>
-      <w:footerReference w:type="default" r:id="rId29"/>
+      <w:headerReference w:type="default" r:id="rId27"/>
+      <w:footerReference w:type="default" r:id="rId28"/>
       <w:pgSz w:w="12240" w:h="15840"/>
       <w:pgMar w:top="1440" w:right="1440" w:bottom="1440" w:left="1440" w:header="720" w:footer="720" w:gutter="0"/>
       <w:cols w:space="720"/>
@@ -3079,6 +3031,7 @@
   <w:style w:type="character" w:default="1" w:styleId="DefaultParagraphFont">
     <w:name w:val="Default Paragraph Font"/>
     <w:uiPriority w:val="1"/>
+    <w:semiHidden/>
     <w:unhideWhenUsed/>
   </w:style>
   <w:style w:type="table" w:default="1" w:styleId="TableNormal">

</xml_diff>